<commit_message>
Updating doc till the challenges
</commit_message>
<xml_diff>
--- a/HackatonSyllabus.docx
+++ b/HackatonSyllabus.docx
@@ -7,7 +7,13 @@
         <w:pStyle w:val="Title"/>
       </w:pPr>
       <w:r>
-        <w:t>Service Fabric hackathon</w:t>
+        <w:t xml:space="preserve">Service Fabric </w:t>
+      </w:r>
+      <w:r>
+        <w:t>H</w:t>
+      </w:r>
+      <w:r>
+        <w:t>ackathon</w:t>
       </w:r>
     </w:p>
     <w:p>
@@ -157,6 +163,7 @@
     <w:p>
       <w:pPr>
         <w:pStyle w:val="Heading1"/>
+        <w:jc w:val="both"/>
         <w:rPr>
           <w:rFonts w:asciiTheme="minorHAnsi" w:eastAsiaTheme="minorEastAsia" w:hAnsiTheme="minorHAnsi" w:cstheme="minorBidi"/>
           <w:b w:val="0"/>
@@ -166,7 +173,11 @@
           <w:lang w:val="en"/>
         </w:rPr>
       </w:pPr>
-      <w:r>
+    </w:p>
+    <w:p>
+      <w:pPr>
+        <w:pStyle w:val="Heading1"/>
+        <w:jc w:val="both"/>
         <w:rPr>
           <w:rFonts w:asciiTheme="minorHAnsi" w:eastAsiaTheme="minorEastAsia" w:hAnsiTheme="minorHAnsi" w:cstheme="minorBidi"/>
           <w:b w:val="0"/>
@@ -175,12 +186,8 @@
           <w:szCs w:val="22"/>
           <w:lang w:val="en"/>
         </w:rPr>
-        <w:t>Azure Service Fabric is a distributed systems platform that makes it easy to package, deploy, and manage scalable and reliable microservices and containers. Service Fabric also addresses the significant challenges in developing and managing cloud-native applications.</w:t>
-      </w:r>
-    </w:p>
-    <w:p>
-      <w:pPr>
-        <w:pStyle w:val="Heading1"/>
+      </w:pPr>
+      <w:r>
         <w:rPr>
           <w:rFonts w:asciiTheme="minorHAnsi" w:eastAsiaTheme="minorEastAsia" w:hAnsiTheme="minorHAnsi" w:cstheme="minorBidi"/>
           <w:b w:val="0"/>
@@ -189,8 +196,13 @@
           <w:szCs w:val="22"/>
           <w:lang w:val="en"/>
         </w:rPr>
-      </w:pPr>
-      <w:r>
+        <w:t>Azure Service Fabric is a distributed systems platform that makes it easy to package, deploy, and manage scalable and reliable microservices and containers. Service Fabric also addresses the significant challenges in developing and managing cloud-native applications.</w:t>
+      </w:r>
+    </w:p>
+    <w:p>
+      <w:pPr>
+        <w:pStyle w:val="Heading1"/>
+        <w:jc w:val="both"/>
         <w:rPr>
           <w:rFonts w:asciiTheme="minorHAnsi" w:eastAsiaTheme="minorEastAsia" w:hAnsiTheme="minorHAnsi" w:cstheme="minorBidi"/>
           <w:b w:val="0"/>
@@ -199,6 +211,30 @@
           <w:szCs w:val="22"/>
           <w:lang w:val="en"/>
         </w:rPr>
+      </w:pPr>
+    </w:p>
+    <w:p>
+      <w:pPr>
+        <w:pStyle w:val="Heading1"/>
+        <w:jc w:val="both"/>
+        <w:rPr>
+          <w:rFonts w:asciiTheme="minorHAnsi" w:eastAsiaTheme="minorEastAsia" w:hAnsiTheme="minorHAnsi" w:cstheme="minorBidi"/>
+          <w:b w:val="0"/>
+          <w:color w:val="404040" w:themeColor="text1" w:themeTint="BF"/>
+          <w:sz w:val="22"/>
+          <w:szCs w:val="22"/>
+          <w:lang w:val="en"/>
+        </w:rPr>
+      </w:pPr>
+      <w:r>
+        <w:rPr>
+          <w:rFonts w:asciiTheme="minorHAnsi" w:eastAsiaTheme="minorEastAsia" w:hAnsiTheme="minorHAnsi" w:cstheme="minorBidi"/>
+          <w:b w:val="0"/>
+          <w:color w:val="404040" w:themeColor="text1" w:themeTint="BF"/>
+          <w:sz w:val="22"/>
+          <w:szCs w:val="22"/>
+          <w:lang w:val="en"/>
+        </w:rPr>
         <w:t>Service Fabric Hackathon is focused on ‘Lift and Shift’ developer scenario to move a legacy application by containerizing it into Azure by using Service fabric Containers platform. The challenges are geared towards teaching you the basic/real-world features of Service fabric. The initial challenges start easy and help a new person understand concepts of containers and Service fabric and later challenges lets developer build expertise around powerful features of Service fabric.</w:t>
       </w:r>
     </w:p>
@@ -217,6 +253,7 @@
     </w:p>
     <w:p>
       <w:pPr>
+        <w:jc w:val="both"/>
         <w:rPr>
           <w:lang w:val="en"/>
         </w:rPr>
@@ -302,14 +339,32 @@
         </w:rPr>
         <w:t xml:space="preserve">Setup of your laptop environment if you haven’t finished </w:t>
       </w:r>
-      <w:proofErr w:type="spellStart"/>
-      <w:r>
-        <w:rPr>
-          <w:lang w:val="en"/>
-        </w:rPr>
-        <w:t>prereqs</w:t>
-      </w:r>
-      <w:proofErr w:type="spellEnd"/>
+      <w:proofErr w:type="gramStart"/>
+      <w:r>
+        <w:rPr>
+          <w:lang w:val="en"/>
+        </w:rPr>
+        <w:t>pre</w:t>
+      </w:r>
+      <w:r>
+        <w:rPr>
+          <w:lang w:val="en"/>
+        </w:rPr>
+        <w:t xml:space="preserve"> </w:t>
+      </w:r>
+      <w:r>
+        <w:rPr>
+          <w:lang w:val="en"/>
+        </w:rPr>
+        <w:t>req</w:t>
+      </w:r>
+      <w:r>
+        <w:rPr>
+          <w:lang w:val="en"/>
+        </w:rPr>
+        <w:t>uisites</w:t>
+      </w:r>
+      <w:proofErr w:type="gramEnd"/>
     </w:p>
     <w:p>
       <w:pPr>
@@ -567,6 +622,7 @@
         <w:rPr>
           <w:lang w:val="en"/>
         </w:rPr>
+        <w:lastRenderedPageBreak/>
         <w:t>Free Hand- Create new website/services and deploy to Service fabric</w:t>
       </w:r>
     </w:p>
@@ -581,7 +637,6 @@
         <w:rPr>
           <w:lang w:val="en"/>
         </w:rPr>
-        <w:lastRenderedPageBreak/>
         <w:t>Presentation on technical concepts covered</w:t>
       </w:r>
     </w:p>
@@ -637,6 +692,7 @@
     </w:p>
     <w:p>
       <w:pPr>
+        <w:jc w:val="both"/>
         <w:rPr>
           <w:lang w:val="en"/>
         </w:rPr>
@@ -650,6 +706,7 @@
     </w:p>
     <w:p>
       <w:pPr>
+        <w:jc w:val="both"/>
         <w:rPr>
           <w:lang w:val="en"/>
         </w:rPr>
@@ -695,6 +752,7 @@
     </w:p>
     <w:p>
       <w:pPr>
+        <w:jc w:val="both"/>
         <w:rPr>
           <w:lang w:val="en"/>
         </w:rPr>
@@ -720,6 +778,7 @@
     </w:p>
     <w:p>
       <w:pPr>
+        <w:jc w:val="both"/>
         <w:rPr>
           <w:lang w:val="en"/>
         </w:rPr>
@@ -736,7 +795,7 @@
         <w:pStyle w:val="Heading1"/>
       </w:pPr>
       <w:r>
-        <w:t>SETUP</w:t>
+        <w:t>Setup</w:t>
       </w:r>
       <w:r>
         <w:t xml:space="preserve"> &amp; Prerequisites</w:t>
@@ -744,18 +803,17 @@
     </w:p>
     <w:p>
       <w:pPr>
-        <w:rPr>
-          <w:lang w:val="en"/>
-        </w:rPr>
-      </w:pPr>
-      <w:proofErr w:type="gramStart"/>
-      <w:r>
-        <w:rPr>
-          <w:lang w:val="en"/>
-        </w:rPr>
-        <w:t>In order to</w:t>
-      </w:r>
-      <w:proofErr w:type="gramEnd"/>
+        <w:jc w:val="both"/>
+        <w:rPr>
+          <w:lang w:val="en"/>
+        </w:rPr>
+      </w:pPr>
+      <w:r>
+        <w:rPr>
+          <w:lang w:val="en"/>
+        </w:rPr>
+        <w:t>To</w:t>
+      </w:r>
       <w:r>
         <w:rPr>
           <w:lang w:val="en"/>
@@ -765,6 +823,7 @@
     </w:p>
     <w:p>
       <w:pPr>
+        <w:jc w:val="both"/>
         <w:rPr>
           <w:lang w:val="en"/>
         </w:rPr>
@@ -779,295 +838,368 @@
     </w:p>
     <w:p>
       <w:pPr>
-        <w:ind w:left="720"/>
-        <w:rPr>
-          <w:rFonts w:eastAsiaTheme="minorHAnsi"/>
-          <w:lang w:val="en"/>
-        </w:rPr>
-      </w:pPr>
-      <w:r>
-        <w:rPr>
-          <w:rFonts w:eastAsiaTheme="minorHAnsi"/>
-          <w:lang w:val="en"/>
-        </w:rPr>
-        <w:t xml:space="preserve">Windows: </w:t>
-      </w:r>
+        <w:pStyle w:val="Heading2"/>
+        <w:rPr>
+          <w:lang w:val="en"/>
+        </w:rPr>
+      </w:pPr>
+      <w:r>
+        <w:rPr>
+          <w:lang w:val="en"/>
+        </w:rPr>
+        <w:t>Required</w:t>
+      </w:r>
+    </w:p>
+    <w:p>
+      <w:pPr>
+        <w:pStyle w:val="ListParagraph"/>
+        <w:numPr>
+          <w:ilvl w:val="0"/>
+          <w:numId w:val="39"/>
+        </w:numPr>
+        <w:rPr>
+          <w:lang w:val="en"/>
+        </w:rPr>
+      </w:pPr>
+      <w:r>
+        <w:rPr>
+          <w:lang w:val="en"/>
+        </w:rPr>
+        <w:t>Service Fabric SDK, runtime and tools</w:t>
+      </w:r>
+    </w:p>
+    <w:p>
+      <w:pPr>
+        <w:pStyle w:val="ListParagraph"/>
+        <w:numPr>
+          <w:ilvl w:val="1"/>
+          <w:numId w:val="39"/>
+        </w:numPr>
+        <w:rPr>
+          <w:lang w:val="en"/>
+        </w:rPr>
+      </w:pPr>
       <w:hyperlink r:id="rId8" w:history="1">
         <w:r>
           <w:rPr>
-            <w:rFonts w:eastAsiaTheme="minorHAnsi"/>
+            <w:rStyle w:val="Hyperlink"/>
             <w:lang w:val="en"/>
           </w:rPr>
-          <w:t>https://aka.ms/DevWindows</w:t>
+          <w:t>Windows</w:t>
         </w:r>
       </w:hyperlink>
     </w:p>
     <w:p>
       <w:pPr>
-        <w:ind w:left="720"/>
-        <w:rPr>
-          <w:rFonts w:eastAsiaTheme="minorHAnsi"/>
-          <w:lang w:val="en"/>
-        </w:rPr>
-      </w:pPr>
-      <w:r>
-        <w:rPr>
-          <w:rFonts w:eastAsiaTheme="minorHAnsi"/>
-          <w:lang w:val="en"/>
-        </w:rPr>
-        <w:t xml:space="preserve">Linux: </w:t>
-      </w:r>
+        <w:pStyle w:val="ListParagraph"/>
+        <w:numPr>
+          <w:ilvl w:val="1"/>
+          <w:numId w:val="39"/>
+        </w:numPr>
+        <w:rPr>
+          <w:lang w:val="en"/>
+        </w:rPr>
+      </w:pPr>
       <w:hyperlink r:id="rId9" w:history="1">
         <w:r>
           <w:rPr>
-            <w:rFonts w:eastAsiaTheme="minorHAnsi"/>
+            <w:rStyle w:val="Hyperlink"/>
             <w:lang w:val="en"/>
           </w:rPr>
-          <w:t>https://aka.ms/DevLinux</w:t>
+          <w:t>Linux</w:t>
         </w:r>
       </w:hyperlink>
     </w:p>
     <w:p>
       <w:pPr>
-        <w:ind w:left="720"/>
-        <w:rPr>
-          <w:rFonts w:eastAsiaTheme="minorHAnsi"/>
-          <w:lang w:val="en"/>
-        </w:rPr>
-      </w:pPr>
-      <w:r>
-        <w:rPr>
-          <w:rFonts w:eastAsiaTheme="minorHAnsi"/>
-          <w:lang w:val="en"/>
-        </w:rPr>
-        <w:t xml:space="preserve">Mac OS: </w:t>
-      </w:r>
+        <w:pStyle w:val="ListParagraph"/>
+        <w:numPr>
+          <w:ilvl w:val="1"/>
+          <w:numId w:val="39"/>
+        </w:numPr>
+        <w:rPr>
+          <w:lang w:val="en"/>
+        </w:rPr>
+      </w:pPr>
       <w:hyperlink r:id="rId10" w:history="1">
         <w:r>
           <w:rPr>
-            <w:rFonts w:eastAsiaTheme="minorHAnsi"/>
+            <w:rStyle w:val="Hyperlink"/>
             <w:lang w:val="en"/>
           </w:rPr>
-          <w:t>https://aka.ms/DevMacOS</w:t>
+          <w:t>MacOS</w:t>
         </w:r>
       </w:hyperlink>
     </w:p>
     <w:p>
       <w:pPr>
-        <w:ind w:left="720"/>
-        <w:rPr>
-          <w:lang w:val="en"/>
-        </w:rPr>
-      </w:pPr>
-      <w:r>
-        <w:rPr>
-          <w:lang w:val="en"/>
-        </w:rPr>
-        <w:t>PowerShell</w:t>
-      </w:r>
-      <w:r>
-        <w:rPr>
-          <w:lang w:val="en"/>
-        </w:rPr>
-        <w:t xml:space="preserve">: </w:t>
-      </w:r>
-      <w:r>
-        <w:rPr>
-          <w:lang w:val="en"/>
-        </w:rPr>
-        <w:t>https://docs.microsoft.com/en-us/powershell/</w:t>
-      </w:r>
-    </w:p>
-    <w:p>
-      <w:pPr>
-        <w:ind w:left="720"/>
-        <w:rPr>
-          <w:lang w:val="en"/>
-        </w:rPr>
-      </w:pPr>
-      <w:r>
-        <w:rPr>
-          <w:lang w:val="en"/>
-        </w:rPr>
-        <w:t xml:space="preserve">Docker for Windows: </w:t>
-      </w:r>
+        <w:pStyle w:val="ListParagraph"/>
+        <w:numPr>
+          <w:ilvl w:val="0"/>
+          <w:numId w:val="39"/>
+        </w:numPr>
+        <w:rPr>
+          <w:lang w:val="en"/>
+        </w:rPr>
+      </w:pPr>
       <w:hyperlink r:id="rId11" w:history="1">
         <w:r>
           <w:rPr>
-            <w:rFonts w:eastAsiaTheme="minorHAnsi"/>
+            <w:rStyle w:val="Hyperlink"/>
+            <w:lang w:val="en"/>
           </w:rPr>
-          <w:t>https://store.docker.com/editions/community/docker-ce-desktop-windows?tab=description</w:t>
+          <w:t>PowerShell</w:t>
         </w:r>
       </w:hyperlink>
-    </w:p>
-    <w:p>
-      <w:pPr>
-        <w:ind w:left="720"/>
-        <w:rPr>
-          <w:lang w:val="en"/>
-        </w:rPr>
-      </w:pPr>
-      <w:r>
-        <w:rPr>
-          <w:lang w:val="en"/>
-        </w:rPr>
-        <w:t xml:space="preserve">Docker for Mac - </w:t>
-      </w:r>
+      <w:r>
+        <w:rPr>
+          <w:lang w:val="en"/>
+        </w:rPr>
+        <w:t xml:space="preserve"> (Should be installed by default on Windows OS)</w:t>
+      </w:r>
+    </w:p>
+    <w:p>
+      <w:pPr>
+        <w:pStyle w:val="ListParagraph"/>
+        <w:numPr>
+          <w:ilvl w:val="0"/>
+          <w:numId w:val="39"/>
+        </w:numPr>
+        <w:rPr>
+          <w:lang w:val="en"/>
+        </w:rPr>
+      </w:pPr>
+      <w:r>
+        <w:rPr>
+          <w:lang w:val="en"/>
+        </w:rPr>
+        <w:t>Docker</w:t>
+      </w:r>
+    </w:p>
+    <w:p>
+      <w:pPr>
+        <w:pStyle w:val="ListParagraph"/>
+        <w:numPr>
+          <w:ilvl w:val="1"/>
+          <w:numId w:val="39"/>
+        </w:numPr>
+        <w:rPr>
+          <w:lang w:val="en"/>
+        </w:rPr>
+      </w:pPr>
       <w:hyperlink r:id="rId12" w:history="1">
         <w:r>
           <w:rPr>
-            <w:rFonts w:eastAsiaTheme="minorHAnsi"/>
+            <w:rStyle w:val="Hyperlink"/>
+            <w:lang w:val="en"/>
           </w:rPr>
-          <w:t>https://docs.docker.com/docker-for-mac/</w:t>
+          <w:t>Windows</w:t>
         </w:r>
       </w:hyperlink>
-      <w:r>
-        <w:rPr>
-          <w:lang w:val="en"/>
-        </w:rPr>
-        <w:t xml:space="preserve">  </w:t>
-      </w:r>
-    </w:p>
-    <w:p>
-      <w:pPr>
-        <w:ind w:left="720"/>
-        <w:rPr>
-          <w:lang w:val="en"/>
-        </w:rPr>
-      </w:pPr>
-      <w:r>
-        <w:rPr>
-          <w:lang w:val="en"/>
-        </w:rPr>
-        <w:t xml:space="preserve">Docker for Ubuntu - </w:t>
-      </w:r>
+    </w:p>
+    <w:p>
+      <w:pPr>
+        <w:pStyle w:val="ListParagraph"/>
+        <w:numPr>
+          <w:ilvl w:val="1"/>
+          <w:numId w:val="39"/>
+        </w:numPr>
+        <w:rPr>
+          <w:lang w:val="en"/>
+        </w:rPr>
+      </w:pPr>
       <w:hyperlink r:id="rId13" w:history="1">
         <w:r>
           <w:rPr>
-            <w:rFonts w:eastAsiaTheme="minorHAnsi"/>
+            <w:rStyle w:val="Hyperlink"/>
+            <w:lang w:val="en"/>
           </w:rPr>
-          <w:t>https://docs.docker.com/install/linux/docker-ce/ubuntu/</w:t>
+          <w:t>Mac</w:t>
         </w:r>
       </w:hyperlink>
-      <w:r>
-        <w:rPr>
-          <w:lang w:val="en"/>
-        </w:rPr>
-        <w:t xml:space="preserve"> </w:t>
-      </w:r>
-    </w:p>
-    <w:p>
-      <w:pPr>
-        <w:ind w:left="720"/>
-        <w:rPr>
-          <w:lang w:val="en"/>
-        </w:rPr>
-      </w:pPr>
-      <w:r>
-        <w:rPr>
-          <w:lang w:val="en"/>
-        </w:rPr>
-        <w:t>Net Core -</w:t>
-      </w:r>
-      <w:r>
-        <w:rPr>
-          <w:lang w:val="en"/>
-        </w:rPr>
-        <w:t>https://www.microsoft.com/net/download/dotnet-core/2.1</w:t>
-      </w:r>
-    </w:p>
-    <w:p>
-      <w:pPr>
-        <w:ind w:left="720"/>
-        <w:rPr>
-          <w:lang w:val="en"/>
-        </w:rPr>
-      </w:pPr>
-      <w:r>
-        <w:rPr>
-          <w:lang w:val="en"/>
-        </w:rPr>
-        <w:t>Visual Studio 2017 15.7+</w:t>
-      </w:r>
-    </w:p>
-    <w:p>
-      <w:pPr>
-        <w:pStyle w:val="Heading2"/>
-        <w:rPr>
-          <w:lang w:val="en"/>
-        </w:rPr>
-      </w:pPr>
-      <w:r>
-        <w:rPr>
-          <w:lang w:val="en"/>
-        </w:rPr>
-        <w:t>Optional</w:t>
-      </w:r>
-    </w:p>
-    <w:p>
-      <w:pPr>
-        <w:ind w:left="720"/>
-        <w:rPr>
-          <w:rFonts w:eastAsiaTheme="minorHAnsi"/>
-        </w:rPr>
-      </w:pPr>
-      <w:r>
-        <w:rPr>
-          <w:lang w:val="en"/>
-        </w:rPr>
-        <w:t xml:space="preserve">CLI install - </w:t>
-      </w:r>
+    </w:p>
+    <w:p>
+      <w:pPr>
+        <w:pStyle w:val="ListParagraph"/>
+        <w:numPr>
+          <w:ilvl w:val="1"/>
+          <w:numId w:val="39"/>
+        </w:numPr>
+        <w:rPr>
+          <w:lang w:val="en"/>
+        </w:rPr>
+      </w:pPr>
       <w:hyperlink r:id="rId14" w:history="1">
         <w:r>
           <w:rPr>
-            <w:rFonts w:eastAsiaTheme="minorHAnsi"/>
+            <w:rStyle w:val="Hyperlink"/>
+            <w:lang w:val="en"/>
           </w:rPr>
-          <w:t>https://docs.microsoft.com/en-us/cli/azure/install-azure-cli?view=azure-cli-latest</w:t>
+          <w:t>Ubuntu</w:t>
         </w:r>
       </w:hyperlink>
     </w:p>
     <w:p>
       <w:pPr>
-        <w:ind w:left="720"/>
-        <w:rPr>
-          <w:rFonts w:eastAsiaTheme="minorHAnsi"/>
+        <w:pStyle w:val="ListParagraph"/>
+        <w:numPr>
+          <w:ilvl w:val="0"/>
+          <w:numId w:val="39"/>
+        </w:numPr>
+        <w:rPr>
+          <w:lang w:val="en"/>
         </w:rPr>
       </w:pPr>
       <w:hyperlink r:id="rId15" w:history="1">
         <w:r>
           <w:rPr>
-            <w:rFonts w:eastAsiaTheme="minorHAnsi"/>
+            <w:rStyle w:val="Hyperlink"/>
+            <w:lang w:val="en"/>
           </w:rPr>
-          <w:t>https://docs.microsoft.com/en-us/azure/service-fabric/service-fabric-cli</w:t>
+          <w:t>Visual Studio 2017 15.7+</w:t>
         </w:r>
       </w:hyperlink>
-      <w:r>
-        <w:rPr>
-          <w:rFonts w:eastAsiaTheme="minorHAnsi"/>
-        </w:rPr>
-        <w:t xml:space="preserve"> </w:t>
-      </w:r>
-    </w:p>
-    <w:p>
-      <w:pPr>
-        <w:pStyle w:val="ListBullet"/>
+    </w:p>
+    <w:p>
+      <w:pPr>
+        <w:pStyle w:val="ListParagraph"/>
         <w:numPr>
           <w:ilvl w:val="0"/>
-          <w:numId w:val="0"/>
+          <w:numId w:val="39"/>
         </w:numPr>
-        <w:ind w:left="216" w:hanging="216"/>
-      </w:pPr>
+        <w:rPr>
+          <w:lang w:val="en"/>
+        </w:rPr>
+      </w:pPr>
+      <w:hyperlink r:id="rId16" w:history="1">
+        <w:r>
+          <w:rPr>
+            <w:rStyle w:val="Hyperlink"/>
+            <w:lang w:val="en"/>
+          </w:rPr>
+          <w:t>Git</w:t>
+        </w:r>
+      </w:hyperlink>
+    </w:p>
+    <w:p>
+      <w:pPr>
+        <w:ind w:left="720"/>
+        <w:rPr>
+          <w:rFonts w:eastAsiaTheme="minorHAnsi"/>
+          <w:lang w:val="en"/>
+        </w:rPr>
+      </w:pPr>
+    </w:p>
+    <w:p>
+      <w:pPr>
+        <w:pStyle w:val="Heading2"/>
+        <w:rPr>
+          <w:lang w:val="en"/>
+        </w:rPr>
+      </w:pPr>
+      <w:r>
+        <w:rPr>
+          <w:lang w:val="en"/>
+        </w:rPr>
+        <w:t>Optional</w:t>
+      </w:r>
+    </w:p>
+    <w:p>
+      <w:pPr>
+        <w:pStyle w:val="ListParagraph"/>
+        <w:numPr>
+          <w:ilvl w:val="0"/>
+          <w:numId w:val="40"/>
+        </w:numPr>
+        <w:rPr>
+          <w:lang w:val="en"/>
+        </w:rPr>
+      </w:pPr>
+      <w:hyperlink r:id="rId17" w:history="1">
+        <w:r>
+          <w:rPr>
+            <w:rStyle w:val="Hyperlink"/>
+            <w:lang w:val="en"/>
+          </w:rPr>
+          <w:t>.NET Core</w:t>
+        </w:r>
+      </w:hyperlink>
+    </w:p>
+    <w:p>
+      <w:pPr>
+        <w:pStyle w:val="ListParagraph"/>
+        <w:numPr>
+          <w:ilvl w:val="0"/>
+          <w:numId w:val="40"/>
+        </w:numPr>
+        <w:rPr>
+          <w:lang w:val="en"/>
+        </w:rPr>
+      </w:pPr>
+      <w:hyperlink r:id="rId18" w:history="1">
+        <w:r>
+          <w:rPr>
+            <w:rStyle w:val="Hyperlink"/>
+            <w:lang w:val="en"/>
+          </w:rPr>
+          <w:t>Azure CLI</w:t>
+        </w:r>
+      </w:hyperlink>
+    </w:p>
+    <w:p>
+      <w:pPr>
+        <w:pStyle w:val="ListParagraph"/>
+        <w:numPr>
+          <w:ilvl w:val="0"/>
+          <w:numId w:val="40"/>
+        </w:numPr>
+        <w:rPr>
+          <w:lang w:val="en"/>
+        </w:rPr>
+      </w:pPr>
+      <w:hyperlink r:id="rId19" w:history="1">
+        <w:r>
+          <w:rPr>
+            <w:rStyle w:val="Hyperlink"/>
+            <w:lang w:val="en"/>
+          </w:rPr>
+          <w:t>Service Fabric CLI</w:t>
+        </w:r>
+      </w:hyperlink>
+    </w:p>
+    <w:p>
+      <w:pPr>
+        <w:pStyle w:val="ListParagraph"/>
+        <w:numPr>
+          <w:ilvl w:val="0"/>
+          <w:numId w:val="40"/>
+        </w:numPr>
+        <w:rPr>
+          <w:lang w:val="en"/>
+        </w:rPr>
+      </w:pPr>
+      <w:hyperlink r:id="rId20" w:history="1">
+        <w:r>
+          <w:rPr>
+            <w:rStyle w:val="Hyperlink"/>
+            <w:lang w:val="en"/>
+          </w:rPr>
+          <w:t>Service Fabric Mesh Tooling</w:t>
+        </w:r>
+      </w:hyperlink>
     </w:p>
     <w:p>
       <w:pPr>
         <w:pStyle w:val="Heading1"/>
       </w:pPr>
       <w:r>
+        <w:lastRenderedPageBreak/>
         <w:t>Azure Subscription</w:t>
       </w:r>
     </w:p>
     <w:p>
       <w:pPr>
+        <w:jc w:val="both"/>
         <w:rPr>
           <w:lang w:val="en"/>
         </w:rPr>
@@ -1094,6 +1226,7 @@
     </w:p>
     <w:p>
       <w:pPr>
+        <w:jc w:val="both"/>
         <w:rPr>
           <w:lang w:val="en"/>
         </w:rPr>
@@ -1104,7 +1237,7 @@
         </w:rPr>
         <w:t xml:space="preserve">Redeem pass code by clicking this link:  </w:t>
       </w:r>
-      <w:hyperlink r:id="rId16" w:history="1">
+      <w:hyperlink r:id="rId21" w:history="1">
         <w:r>
           <w:rPr>
             <w:rStyle w:val="Hyperlink"/>
@@ -1132,7 +1265,7 @@
         </w:rPr>
         <w:t xml:space="preserve"> here </w:t>
       </w:r>
-      <w:hyperlink r:id="rId17" w:history="1">
+      <w:hyperlink r:id="rId22" w:history="1">
         <w:r>
           <w:rPr>
             <w:rStyle w:val="Hyperlink"/>
@@ -1179,6 +1312,7 @@
     </w:p>
     <w:p>
       <w:pPr>
+        <w:jc w:val="both"/>
         <w:rPr>
           <w:lang w:val="en"/>
         </w:rPr>
@@ -1197,6 +1331,7 @@
           <w:ilvl w:val="0"/>
           <w:numId w:val="28"/>
         </w:numPr>
+        <w:jc w:val="both"/>
         <w:rPr>
           <w:rFonts w:eastAsiaTheme="minorEastAsia"/>
           <w:color w:val="404040" w:themeColor="text1" w:themeTint="BF"/>
@@ -1259,6 +1394,17 @@
         </w:rPr>
         <w:t xml:space="preserve">sure the docker is up and running. </w:t>
       </w:r>
+    </w:p>
+    <w:p>
+      <w:pPr>
+        <w:pStyle w:val="ListParagraph"/>
+        <w:jc w:val="both"/>
+        <w:rPr>
+          <w:rFonts w:eastAsiaTheme="minorEastAsia"/>
+          <w:color w:val="404040" w:themeColor="text1" w:themeTint="BF"/>
+          <w:lang w:val="en" w:eastAsia="ja-JP"/>
+        </w:rPr>
+      </w:pPr>
     </w:p>
     <w:p>
       <w:pPr>
@@ -1267,6 +1413,7 @@
           <w:ilvl w:val="0"/>
           <w:numId w:val="28"/>
         </w:numPr>
+        <w:jc w:val="both"/>
         <w:rPr>
           <w:rFonts w:eastAsiaTheme="minorEastAsia"/>
           <w:color w:val="404040" w:themeColor="text1" w:themeTint="BF"/>
@@ -1279,43 +1426,39 @@
           <w:color w:val="404040" w:themeColor="text1" w:themeTint="BF"/>
           <w:lang w:val="en" w:eastAsia="ja-JP"/>
         </w:rPr>
-        <w:t xml:space="preserve">Service fabric icon appears in task bar if been installed, </w:t>
-      </w:r>
-      <w:proofErr w:type="spellStart"/>
+        <w:t xml:space="preserve">Service Fabric local cluster is running - </w:t>
+      </w:r>
       <w:r>
         <w:rPr>
           <w:rFonts w:eastAsiaTheme="minorEastAsia"/>
           <w:color w:val="404040" w:themeColor="text1" w:themeTint="BF"/>
           <w:lang w:val="en" w:eastAsia="ja-JP"/>
         </w:rPr>
-        <w:t>ie</w:t>
-      </w:r>
-      <w:proofErr w:type="spellEnd"/>
+        <w:t xml:space="preserve">Service </w:t>
+      </w:r>
       <w:r>
         <w:rPr>
           <w:rFonts w:eastAsiaTheme="minorEastAsia"/>
           <w:color w:val="404040" w:themeColor="text1" w:themeTint="BF"/>
           <w:lang w:val="en" w:eastAsia="ja-JP"/>
         </w:rPr>
-        <w:t xml:space="preserve"> you have installed </w:t>
-      </w:r>
-      <w:proofErr w:type="spellStart"/>
+        <w:t>F</w:t>
+      </w:r>
       <w:r>
         <w:rPr>
           <w:rFonts w:eastAsiaTheme="minorEastAsia"/>
           <w:color w:val="404040" w:themeColor="text1" w:themeTint="BF"/>
           <w:lang w:val="en" w:eastAsia="ja-JP"/>
         </w:rPr>
-        <w:t>prereqs</w:t>
-      </w:r>
-      <w:proofErr w:type="spellEnd"/>
+        <w:t xml:space="preserve">abric </w:t>
+      </w:r>
       <w:r>
         <w:rPr>
           <w:rFonts w:eastAsiaTheme="minorEastAsia"/>
           <w:color w:val="404040" w:themeColor="text1" w:themeTint="BF"/>
           <w:lang w:val="en" w:eastAsia="ja-JP"/>
         </w:rPr>
-        <w:t xml:space="preserve"> successfully.</w:t>
+        <w:t>Local Cluster Manager</w:t>
       </w:r>
       <w:r>
         <w:rPr>
@@ -1323,7 +1466,7 @@
           <w:color w:val="404040" w:themeColor="text1" w:themeTint="BF"/>
           <w:lang w:val="en" w:eastAsia="ja-JP"/>
         </w:rPr>
-        <w:t xml:space="preserve"> Right click on the cluster </w:t>
+        <w:t xml:space="preserve"> </w:t>
       </w:r>
       <w:r>
         <w:rPr>
@@ -1331,7 +1474,7 @@
           <w:color w:val="404040" w:themeColor="text1" w:themeTint="BF"/>
           <w:lang w:val="en" w:eastAsia="ja-JP"/>
         </w:rPr>
-        <w:t xml:space="preserve">icon and select </w:t>
+        <w:t xml:space="preserve">icon </w:t>
       </w:r>
       <w:r>
         <w:rPr>
@@ -1339,7 +1482,7 @@
           <w:color w:val="404040" w:themeColor="text1" w:themeTint="BF"/>
           <w:lang w:val="en" w:eastAsia="ja-JP"/>
         </w:rPr>
-        <w:t>“</w:t>
+        <w:t xml:space="preserve">should </w:t>
       </w:r>
       <w:r>
         <w:rPr>
@@ -1347,7 +1490,7 @@
           <w:color w:val="404040" w:themeColor="text1" w:themeTint="BF"/>
           <w:lang w:val="en" w:eastAsia="ja-JP"/>
         </w:rPr>
-        <w:t>start 1 node cluster</w:t>
+        <w:t xml:space="preserve">appear in </w:t>
       </w:r>
       <w:r>
         <w:rPr>
@@ -1355,7 +1498,7 @@
           <w:color w:val="404040" w:themeColor="text1" w:themeTint="BF"/>
           <w:lang w:val="en" w:eastAsia="ja-JP"/>
         </w:rPr>
-        <w:t>”</w:t>
+        <w:t xml:space="preserve">the notification/ system tray. If not, search for “Service Fabric Local Cluster Manager” in the Windows search and launch it. </w:t>
       </w:r>
       <w:r>
         <w:rPr>
@@ -1363,7 +1506,7 @@
           <w:color w:val="404040" w:themeColor="text1" w:themeTint="BF"/>
           <w:lang w:val="en" w:eastAsia="ja-JP"/>
         </w:rPr>
-        <w:t xml:space="preserve">. </w:t>
+        <w:t xml:space="preserve">Right click on the cluster </w:t>
       </w:r>
       <w:r>
         <w:rPr>
@@ -1371,8 +1514,122 @@
           <w:color w:val="404040" w:themeColor="text1" w:themeTint="BF"/>
           <w:lang w:val="en" w:eastAsia="ja-JP"/>
         </w:rPr>
-        <w:t xml:space="preserve">Wait for the message to appear as “started”. </w:t>
-      </w:r>
+        <w:t xml:space="preserve">icon and select </w:t>
+      </w:r>
+      <w:r>
+        <w:rPr>
+          <w:rFonts w:eastAsiaTheme="minorEastAsia"/>
+          <w:color w:val="404040" w:themeColor="text1" w:themeTint="BF"/>
+          <w:lang w:val="en" w:eastAsia="ja-JP"/>
+        </w:rPr>
+        <w:t>“</w:t>
+      </w:r>
+      <w:r>
+        <w:rPr>
+          <w:rFonts w:eastAsiaTheme="minorEastAsia"/>
+          <w:color w:val="404040" w:themeColor="text1" w:themeTint="BF"/>
+          <w:lang w:val="en" w:eastAsia="ja-JP"/>
+        </w:rPr>
+        <w:t xml:space="preserve">Setup Local Cluster -&gt; </w:t>
+      </w:r>
+      <w:r>
+        <w:rPr>
+          <w:rFonts w:eastAsiaTheme="minorEastAsia"/>
+          <w:color w:val="404040" w:themeColor="text1" w:themeTint="BF"/>
+          <w:lang w:val="en" w:eastAsia="ja-JP"/>
+        </w:rPr>
+        <w:t xml:space="preserve">1 </w:t>
+      </w:r>
+      <w:r>
+        <w:rPr>
+          <w:rFonts w:eastAsiaTheme="minorEastAsia"/>
+          <w:color w:val="404040" w:themeColor="text1" w:themeTint="BF"/>
+          <w:lang w:val="en" w:eastAsia="ja-JP"/>
+        </w:rPr>
+        <w:t>N</w:t>
+      </w:r>
+      <w:r>
+        <w:rPr>
+          <w:rFonts w:eastAsiaTheme="minorEastAsia"/>
+          <w:color w:val="404040" w:themeColor="text1" w:themeTint="BF"/>
+          <w:lang w:val="en" w:eastAsia="ja-JP"/>
+        </w:rPr>
+        <w:t>ode</w:t>
+      </w:r>
+      <w:r>
+        <w:rPr>
+          <w:rFonts w:eastAsiaTheme="minorEastAsia"/>
+          <w:color w:val="404040" w:themeColor="text1" w:themeTint="BF"/>
+          <w:lang w:val="en" w:eastAsia="ja-JP"/>
+        </w:rPr>
+        <w:t>”</w:t>
+      </w:r>
+      <w:r>
+        <w:rPr>
+          <w:rFonts w:eastAsiaTheme="minorEastAsia"/>
+          <w:color w:val="404040" w:themeColor="text1" w:themeTint="BF"/>
+          <w:lang w:val="en" w:eastAsia="ja-JP"/>
+        </w:rPr>
+        <w:t xml:space="preserve">. </w:t>
+      </w:r>
+      <w:r>
+        <w:rPr>
+          <w:rFonts w:eastAsiaTheme="minorEastAsia"/>
+          <w:color w:val="404040" w:themeColor="text1" w:themeTint="BF"/>
+          <w:lang w:val="en" w:eastAsia="ja-JP"/>
+        </w:rPr>
+        <w:t xml:space="preserve">Wait for the </w:t>
+      </w:r>
+      <w:r>
+        <w:rPr>
+          <w:rFonts w:eastAsiaTheme="minorEastAsia"/>
+          <w:color w:val="404040" w:themeColor="text1" w:themeTint="BF"/>
+          <w:lang w:val="en" w:eastAsia="ja-JP"/>
+        </w:rPr>
+        <w:t>notification</w:t>
+      </w:r>
+      <w:r>
+        <w:rPr>
+          <w:rFonts w:eastAsiaTheme="minorEastAsia"/>
+          <w:color w:val="404040" w:themeColor="text1" w:themeTint="BF"/>
+          <w:lang w:val="en" w:eastAsia="ja-JP"/>
+        </w:rPr>
+        <w:t xml:space="preserve"> to appear as “</w:t>
+      </w:r>
+      <w:r>
+        <w:rPr>
+          <w:rFonts w:eastAsiaTheme="minorEastAsia"/>
+          <w:color w:val="404040" w:themeColor="text1" w:themeTint="BF"/>
+          <w:lang w:val="en" w:eastAsia="ja-JP"/>
+        </w:rPr>
+        <w:t>Local Cluster setup completed successfully</w:t>
+      </w:r>
+      <w:r>
+        <w:rPr>
+          <w:rFonts w:eastAsiaTheme="minorEastAsia"/>
+          <w:color w:val="404040" w:themeColor="text1" w:themeTint="BF"/>
+          <w:lang w:val="en" w:eastAsia="ja-JP"/>
+        </w:rPr>
+        <w:t xml:space="preserve">”. </w:t>
+      </w:r>
+      <w:r>
+        <w:rPr>
+          <w:rFonts w:eastAsiaTheme="minorEastAsia"/>
+          <w:color w:val="404040" w:themeColor="text1" w:themeTint="BF"/>
+          <w:lang w:val="en" w:eastAsia="ja-JP"/>
+        </w:rPr>
+        <w:t>It should take couple of minutes.</w:t>
+      </w:r>
+    </w:p>
+    <w:p>
+      <w:pPr>
+        <w:pStyle w:val="ListParagraph"/>
+        <w:rPr>
+          <w:rFonts w:eastAsiaTheme="minorEastAsia"/>
+          <w:color w:val="404040" w:themeColor="text1" w:themeTint="BF"/>
+          <w:lang w:val="en" w:eastAsia="ja-JP"/>
+        </w:rPr>
+      </w:pPr>
     </w:p>
     <w:p>
       <w:pPr>
@@ -1381,6 +1638,7 @@
           <w:ilvl w:val="0"/>
           <w:numId w:val="28"/>
         </w:numPr>
+        <w:jc w:val="both"/>
         <w:rPr>
           <w:rFonts w:eastAsiaTheme="minorEastAsia"/>
           <w:color w:val="404040" w:themeColor="text1" w:themeTint="BF"/>
@@ -1393,7 +1651,7 @@
           <w:color w:val="404040" w:themeColor="text1" w:themeTint="BF"/>
           <w:lang w:val="en" w:eastAsia="ja-JP"/>
         </w:rPr>
-        <w:t xml:space="preserve">Now right click on the Service fabric cluster icon in </w:t>
+        <w:t>R</w:t>
       </w:r>
       <w:r>
         <w:rPr>
@@ -1401,7 +1659,7 @@
           <w:color w:val="404040" w:themeColor="text1" w:themeTint="BF"/>
           <w:lang w:val="en" w:eastAsia="ja-JP"/>
         </w:rPr>
-        <w:t xml:space="preserve">task bar </w:t>
+        <w:t xml:space="preserve">ight click on the Service </w:t>
       </w:r>
       <w:r>
         <w:rPr>
@@ -1409,7 +1667,7 @@
           <w:color w:val="404040" w:themeColor="text1" w:themeTint="BF"/>
           <w:lang w:val="en" w:eastAsia="ja-JP"/>
         </w:rPr>
-        <w:t>and select Manage local cluster</w:t>
+        <w:t>F</w:t>
       </w:r>
       <w:r>
         <w:rPr>
@@ -1417,7 +1675,7 @@
           <w:color w:val="404040" w:themeColor="text1" w:themeTint="BF"/>
           <w:lang w:val="en" w:eastAsia="ja-JP"/>
         </w:rPr>
-        <w:t>. This should bring up the Service fabric explorer</w:t>
+        <w:t xml:space="preserve">abric cluster icon in </w:t>
       </w:r>
       <w:r>
         <w:rPr>
@@ -1425,7 +1683,7 @@
           <w:color w:val="404040" w:themeColor="text1" w:themeTint="BF"/>
           <w:lang w:val="en" w:eastAsia="ja-JP"/>
         </w:rPr>
-        <w:t xml:space="preserve"> in a browser</w:t>
+        <w:t xml:space="preserve">tray </w:t>
       </w:r>
       <w:r>
         <w:rPr>
@@ -1433,7 +1691,7 @@
           <w:color w:val="404040" w:themeColor="text1" w:themeTint="BF"/>
           <w:lang w:val="en" w:eastAsia="ja-JP"/>
         </w:rPr>
-        <w:t>.</w:t>
+        <w:t xml:space="preserve">and select </w:t>
       </w:r>
       <w:r>
         <w:rPr>
@@ -1441,7 +1699,7 @@
           <w:color w:val="404040" w:themeColor="text1" w:themeTint="BF"/>
           <w:lang w:val="en" w:eastAsia="ja-JP"/>
         </w:rPr>
-        <w:t xml:space="preserve"> You shouldn’t see any errors on the screen and be able to browser through the nodes, system services etc. Take few minutes to go through the document below to understand the functionality of Service fabric explorer. </w:t>
+        <w:t>“</w:t>
       </w:r>
       <w:r>
         <w:rPr>
@@ -1449,7 +1707,7 @@
           <w:color w:val="404040" w:themeColor="text1" w:themeTint="BF"/>
           <w:lang w:val="en" w:eastAsia="ja-JP"/>
         </w:rPr>
-        <w:t xml:space="preserve"> </w:t>
+        <w:t xml:space="preserve">Manage </w:t>
       </w:r>
       <w:r>
         <w:rPr>
@@ -1457,36 +1715,212 @@
           <w:color w:val="404040" w:themeColor="text1" w:themeTint="BF"/>
           <w:lang w:val="en" w:eastAsia="ja-JP"/>
         </w:rPr>
-        <w:t xml:space="preserve">This is a key app that you will be using to monitor your applications on SF cluster. </w:t>
-      </w:r>
-    </w:p>
-    <w:p>
-      <w:pPr>
-        <w:pStyle w:val="ListParagraph"/>
+        <w:t>L</w:t>
+      </w:r>
+      <w:r>
         <w:rPr>
           <w:rFonts w:eastAsiaTheme="minorEastAsia"/>
           <w:color w:val="404040" w:themeColor="text1" w:themeTint="BF"/>
           <w:lang w:val="en" w:eastAsia="ja-JP"/>
         </w:rPr>
-      </w:pPr>
-    </w:p>
-    <w:p>
-      <w:pPr>
-        <w:pStyle w:val="ListParagraph"/>
+        <w:t xml:space="preserve">ocal </w:t>
+      </w:r>
+      <w:r>
         <w:rPr>
           <w:rFonts w:eastAsiaTheme="minorEastAsia"/>
           <w:color w:val="404040" w:themeColor="text1" w:themeTint="BF"/>
           <w:lang w:val="en" w:eastAsia="ja-JP"/>
         </w:rPr>
-      </w:pPr>
-      <w:hyperlink r:id="rId18" w:history="1">
+        <w:t>C</w:t>
+      </w:r>
+      <w:r>
+        <w:rPr>
+          <w:rFonts w:eastAsiaTheme="minorEastAsia"/>
+          <w:color w:val="404040" w:themeColor="text1" w:themeTint="BF"/>
+          <w:lang w:val="en" w:eastAsia="ja-JP"/>
+        </w:rPr>
+        <w:t>luster</w:t>
+      </w:r>
+      <w:r>
+        <w:rPr>
+          <w:rFonts w:eastAsiaTheme="minorEastAsia"/>
+          <w:color w:val="404040" w:themeColor="text1" w:themeTint="BF"/>
+          <w:lang w:val="en" w:eastAsia="ja-JP"/>
+        </w:rPr>
+        <w:t>”</w:t>
+      </w:r>
+      <w:r>
+        <w:rPr>
+          <w:rFonts w:eastAsiaTheme="minorEastAsia"/>
+          <w:color w:val="404040" w:themeColor="text1" w:themeTint="BF"/>
+          <w:lang w:val="en" w:eastAsia="ja-JP"/>
+        </w:rPr>
+        <w:t xml:space="preserve">. This should bring up the Service </w:t>
+      </w:r>
+      <w:r>
+        <w:rPr>
+          <w:rFonts w:eastAsiaTheme="minorEastAsia"/>
+          <w:color w:val="404040" w:themeColor="text1" w:themeTint="BF"/>
+          <w:lang w:val="en" w:eastAsia="ja-JP"/>
+        </w:rPr>
+        <w:t>F</w:t>
+      </w:r>
+      <w:r>
+        <w:rPr>
+          <w:rFonts w:eastAsiaTheme="minorEastAsia"/>
+          <w:color w:val="404040" w:themeColor="text1" w:themeTint="BF"/>
+          <w:lang w:val="en" w:eastAsia="ja-JP"/>
+        </w:rPr>
+        <w:t xml:space="preserve">abric </w:t>
+      </w:r>
+      <w:r>
+        <w:rPr>
+          <w:rFonts w:eastAsiaTheme="minorEastAsia"/>
+          <w:color w:val="404040" w:themeColor="text1" w:themeTint="BF"/>
+          <w:lang w:val="en" w:eastAsia="ja-JP"/>
+        </w:rPr>
+        <w:t>E</w:t>
+      </w:r>
+      <w:r>
+        <w:rPr>
+          <w:rFonts w:eastAsiaTheme="minorEastAsia"/>
+          <w:color w:val="404040" w:themeColor="text1" w:themeTint="BF"/>
+          <w:lang w:val="en" w:eastAsia="ja-JP"/>
+        </w:rPr>
+        <w:t>xplorer</w:t>
+      </w:r>
+      <w:r>
+        <w:rPr>
+          <w:rFonts w:eastAsiaTheme="minorEastAsia"/>
+          <w:color w:val="404040" w:themeColor="text1" w:themeTint="BF"/>
+          <w:lang w:val="en" w:eastAsia="ja-JP"/>
+        </w:rPr>
+        <w:t xml:space="preserve"> in a browser</w:t>
+      </w:r>
+      <w:r>
+        <w:rPr>
+          <w:rFonts w:eastAsiaTheme="minorEastAsia"/>
+          <w:color w:val="404040" w:themeColor="text1" w:themeTint="BF"/>
+          <w:lang w:val="en" w:eastAsia="ja-JP"/>
+        </w:rPr>
+        <w:t>.</w:t>
+      </w:r>
+      <w:r>
+        <w:rPr>
+          <w:rFonts w:eastAsiaTheme="minorEastAsia"/>
+          <w:color w:val="404040" w:themeColor="text1" w:themeTint="BF"/>
+          <w:lang w:val="en" w:eastAsia="ja-JP"/>
+        </w:rPr>
+        <w:t xml:space="preserve"> You shouldn’t see any errors on the screen and be able to browser through the nodes, system services etc. Take few minutes to go through the document below to understand the functionality of Service </w:t>
+      </w:r>
+      <w:r>
+        <w:rPr>
+          <w:rFonts w:eastAsiaTheme="minorEastAsia"/>
+          <w:color w:val="404040" w:themeColor="text1" w:themeTint="BF"/>
+          <w:lang w:val="en" w:eastAsia="ja-JP"/>
+        </w:rPr>
+        <w:t>F</w:t>
+      </w:r>
+      <w:r>
+        <w:rPr>
+          <w:rFonts w:eastAsiaTheme="minorEastAsia"/>
+          <w:color w:val="404040" w:themeColor="text1" w:themeTint="BF"/>
+          <w:lang w:val="en" w:eastAsia="ja-JP"/>
+        </w:rPr>
+        <w:t xml:space="preserve">abric </w:t>
+      </w:r>
+      <w:r>
+        <w:rPr>
+          <w:rFonts w:eastAsiaTheme="minorEastAsia"/>
+          <w:color w:val="404040" w:themeColor="text1" w:themeTint="BF"/>
+          <w:lang w:val="en" w:eastAsia="ja-JP"/>
+        </w:rPr>
+        <w:t>E</w:t>
+      </w:r>
+      <w:r>
+        <w:rPr>
+          <w:rFonts w:eastAsiaTheme="minorEastAsia"/>
+          <w:color w:val="404040" w:themeColor="text1" w:themeTint="BF"/>
+          <w:lang w:val="en" w:eastAsia="ja-JP"/>
+        </w:rPr>
+        <w:t xml:space="preserve">xplorer. </w:t>
+      </w:r>
+      <w:r>
+        <w:rPr>
+          <w:rFonts w:eastAsiaTheme="minorEastAsia"/>
+          <w:color w:val="404040" w:themeColor="text1" w:themeTint="BF"/>
+          <w:lang w:val="en" w:eastAsia="ja-JP"/>
+        </w:rPr>
+        <w:t xml:space="preserve"> </w:t>
+      </w:r>
+      <w:r>
+        <w:rPr>
+          <w:rFonts w:eastAsiaTheme="minorEastAsia"/>
+          <w:color w:val="404040" w:themeColor="text1" w:themeTint="BF"/>
+          <w:lang w:val="en" w:eastAsia="ja-JP"/>
+        </w:rPr>
+        <w:t xml:space="preserve">This is a key app that you will be using to </w:t>
+      </w:r>
+      <w:r>
+        <w:rPr>
+          <w:rFonts w:eastAsiaTheme="minorEastAsia"/>
+          <w:color w:val="404040" w:themeColor="text1" w:themeTint="BF"/>
+          <w:lang w:val="en" w:eastAsia="ja-JP"/>
+        </w:rPr>
+        <w:t xml:space="preserve">visualize and </w:t>
+      </w:r>
+      <w:r>
+        <w:rPr>
+          <w:rFonts w:eastAsiaTheme="minorEastAsia"/>
+          <w:color w:val="404040" w:themeColor="text1" w:themeTint="BF"/>
+          <w:lang w:val="en" w:eastAsia="ja-JP"/>
+        </w:rPr>
+        <w:t xml:space="preserve">monitor your applications on </w:t>
+      </w:r>
+      <w:r>
+        <w:rPr>
+          <w:rFonts w:eastAsiaTheme="minorEastAsia"/>
+          <w:color w:val="404040" w:themeColor="text1" w:themeTint="BF"/>
+          <w:lang w:val="en" w:eastAsia="ja-JP"/>
+        </w:rPr>
+        <w:t xml:space="preserve">Service Fabric </w:t>
+      </w:r>
+      <w:r>
+        <w:rPr>
+          <w:rFonts w:eastAsiaTheme="minorEastAsia"/>
+          <w:color w:val="404040" w:themeColor="text1" w:themeTint="BF"/>
+          <w:lang w:val="en" w:eastAsia="ja-JP"/>
+        </w:rPr>
+        <w:t xml:space="preserve">cluster. </w:t>
+      </w:r>
+    </w:p>
+    <w:p>
+      <w:pPr>
+        <w:pStyle w:val="ListParagraph"/>
+        <w:rPr>
+          <w:rFonts w:eastAsiaTheme="minorEastAsia"/>
+          <w:color w:val="404040" w:themeColor="text1" w:themeTint="BF"/>
+          <w:lang w:val="en" w:eastAsia="ja-JP"/>
+        </w:rPr>
+      </w:pPr>
+    </w:p>
+    <w:p>
+      <w:pPr>
+        <w:pStyle w:val="ListParagraph"/>
+        <w:rPr>
+          <w:rFonts w:eastAsiaTheme="minorEastAsia"/>
+          <w:color w:val="404040" w:themeColor="text1" w:themeTint="BF"/>
+          <w:lang w:eastAsia="ja-JP"/>
+        </w:rPr>
+      </w:pPr>
+      <w:hyperlink r:id="rId23" w:history="1">
         <w:r>
           <w:rPr>
+            <w:rStyle w:val="Hyperlink"/>
             <w:rFonts w:eastAsiaTheme="minorEastAsia"/>
-            <w:color w:val="404040" w:themeColor="text1" w:themeTint="BF"/>
             <w:lang w:eastAsia="ja-JP"/>
           </w:rPr>
-          <w:t>https://docs.microsoft.com/en-us/azure/service-fabric/servicefabric-visualizing-your-cluster</w:t>
+          <w:t>https://docs.microsoft.com/en-us/azure/service-fabric/service-fabric-visualizing-your-cluster</w:t>
         </w:r>
       </w:hyperlink>
     </w:p>
@@ -1563,15 +1997,37 @@
           <w:numId w:val="0"/>
         </w:numPr>
         <w:ind w:left="216" w:hanging="216"/>
-      </w:pPr>
-      <w:r>
-        <w:t>Welcome to Service fabric challenge!</w:t>
+        <w:jc w:val="both"/>
+      </w:pPr>
+      <w:r>
+        <w:t xml:space="preserve">    </w:t>
+      </w:r>
+      <w:r>
+        <w:t xml:space="preserve">Welcome to Service </w:t>
+      </w:r>
+      <w:r>
+        <w:t>F</w:t>
+      </w:r>
+      <w:r>
+        <w:t xml:space="preserve">abric </w:t>
+      </w:r>
+      <w:r>
+        <w:t>C</w:t>
+      </w:r>
+      <w:r>
+        <w:t>hallenge!</w:t>
       </w:r>
       <w:r>
         <w:t xml:space="preserve"> </w:t>
       </w:r>
       <w:r>
-        <w:t>The challenges are intended to be a challenge! They should help you understand the problem, the potential solutions, and give you experience trying to implement</w:t>
+        <w:t>The challenges are intended to be a challenge! They should help you</w:t>
+      </w:r>
+      <w:r>
+        <w:t xml:space="preserve"> u</w:t>
+      </w:r>
+      <w:r>
+        <w:t>nderstand the problem, the potential solutions, and give you experience trying to implement</w:t>
       </w:r>
       <w:r>
         <w:t xml:space="preserve">. </w:t>
@@ -1603,6 +2059,9 @@
     </w:p>
     <w:p/>
     <w:p>
+      <w:pPr>
+        <w:jc w:val="both"/>
+      </w:pPr>
       <w:r>
         <w:t xml:space="preserve">Among many scenarios where </w:t>
       </w:r>
@@ -1616,10 +2075,25 @@
         <w:t>latest has been the lift and shift legacy applications into Azure with minimal code change</w:t>
       </w:r>
       <w:r>
-        <w:t>s on SF</w:t>
-      </w:r>
-      <w:r>
-        <w:t xml:space="preserve">. With 2008 and 2005 servers getting out of </w:t>
+        <w:t xml:space="preserve">s on </w:t>
+      </w:r>
+      <w:r>
+        <w:t>Service Fabric</w:t>
+      </w:r>
+      <w:r>
+        <w:t xml:space="preserve">. With </w:t>
+      </w:r>
+      <w:r>
+        <w:t xml:space="preserve">Windows Service </w:t>
+      </w:r>
+      <w:r>
+        <w:t xml:space="preserve">2008 and </w:t>
+      </w:r>
+      <w:r>
+        <w:t xml:space="preserve">Windows Server </w:t>
+      </w:r>
+      <w:r>
+        <w:t xml:space="preserve">2005 getting out of </w:t>
       </w:r>
       <w:r>
         <w:t>support, there exists thousands of .net application</w:t>
@@ -1640,7 +2114,13 @@
         <w:t xml:space="preserve">business-critical applications into cloud </w:t>
       </w:r>
       <w:r>
-        <w:t xml:space="preserve">with SF </w:t>
+        <w:t xml:space="preserve">with </w:t>
+      </w:r>
+      <w:r>
+        <w:t>Service Fabric</w:t>
+      </w:r>
+      <w:r>
+        <w:t xml:space="preserve"> </w:t>
       </w:r>
       <w:r>
         <w:t>and why not</w:t>
@@ -1652,7 +2132,14 @@
         <w:t xml:space="preserve"> Azure</w:t>
       </w:r>
       <w:r>
-        <w:t xml:space="preserve"> SF</w:t>
+        <w:t xml:space="preserve"> </w:t>
+      </w:r>
+      <w:r>
+        <w:t xml:space="preserve">Service </w:t>
+      </w:r>
+      <w:r>
+        <w:lastRenderedPageBreak/>
+        <w:t>Fabric</w:t>
       </w:r>
       <w:r>
         <w:t xml:space="preserve"> gives your legacy application all the tested feature of scale, availability, </w:t>
@@ -1677,28 +2164,75 @@
       </w:r>
     </w:p>
     <w:p>
-      <w:r>
-        <w:lastRenderedPageBreak/>
-        <w:t xml:space="preserve">The legacy application can be moved into SF by containerizing java legacy with </w:t>
-      </w:r>
-      <w:proofErr w:type="spellStart"/>
-      <w:r>
-        <w:t>linux</w:t>
-      </w:r>
-      <w:proofErr w:type="spellEnd"/>
-      <w:r>
-        <w:t xml:space="preserve"> container and </w:t>
-      </w:r>
-      <w:r>
-        <w:t xml:space="preserve">.net with windows containers. </w:t>
-      </w:r>
-      <w:r>
-        <w:t>As of now, SF is the only product that support moving .net legacy apps with windows containers into cloud</w:t>
+      <w:pPr>
+        <w:jc w:val="both"/>
+      </w:pPr>
+      <w:r>
+        <w:t xml:space="preserve">The legacy application can be moved into </w:t>
+      </w:r>
+      <w:r>
+        <w:t>Service Fabric</w:t>
+      </w:r>
+      <w:r>
+        <w:t xml:space="preserve"> by containerizing java legacy with </w:t>
+      </w:r>
+      <w:r>
+        <w:t>L</w:t>
+      </w:r>
+      <w:r>
+        <w:t>inux container</w:t>
+      </w:r>
+      <w:r>
+        <w:t>s</w:t>
+      </w:r>
+      <w:r>
+        <w:t xml:space="preserve"> and </w:t>
       </w:r>
       <w:r>
         <w:t>.</w:t>
       </w:r>
       <w:r>
+        <w:t>N</w:t>
+      </w:r>
+      <w:r>
+        <w:t xml:space="preserve">et with </w:t>
+      </w:r>
+      <w:r>
+        <w:t>W</w:t>
+      </w:r>
+      <w:r>
+        <w:t xml:space="preserve">indows containers. </w:t>
+      </w:r>
+      <w:r>
+        <w:t xml:space="preserve">As of now, </w:t>
+      </w:r>
+      <w:r>
+        <w:t xml:space="preserve">Service Fabric </w:t>
+      </w:r>
+      <w:r>
+        <w:t>is the only pro</w:t>
+      </w:r>
+      <w:bookmarkStart w:id="0" w:name="_GoBack"/>
+      <w:bookmarkEnd w:id="0"/>
+      <w:r>
+        <w:t>duct that support moving .</w:t>
+      </w:r>
+      <w:r>
+        <w:t>N</w:t>
+      </w:r>
+      <w:r>
+        <w:t xml:space="preserve">et legacy apps with </w:t>
+      </w:r>
+      <w:r>
+        <w:t>W</w:t>
+      </w:r>
+      <w:r>
+        <w:t>indows containers into cloud</w:t>
+      </w:r>
+      <w:r>
+        <w:t>.</w:t>
+      </w:r>
+      <w:r>
         <w:t xml:space="preserve"> Through this challenge,</w:t>
       </w:r>
       <w:r>
@@ -1736,7 +2270,7 @@
       <w:r>
         <w:t xml:space="preserve">- </w:t>
       </w:r>
-      <w:hyperlink r:id="rId19" w:history="1">
+      <w:hyperlink r:id="rId24" w:history="1">
         <w:r>
           <w:rPr>
             <w:rStyle w:val="Hyperlink"/>
@@ -1757,16 +2291,41 @@
         </w:numPr>
       </w:pPr>
       <w:r>
-        <w:t>Containerize legacy .net application using Service fabric as Orchestrator in Visual Studio</w:t>
-      </w:r>
-    </w:p>
+        <w:t>Containerize legacy .</w:t>
+      </w:r>
+      <w:r>
+        <w:t>N</w:t>
+      </w:r>
+      <w:r>
+        <w:t xml:space="preserve">et application using Service </w:t>
+      </w:r>
+      <w:r>
+        <w:t>F</w:t>
+      </w:r>
+      <w:r>
+        <w:t xml:space="preserve">abric as </w:t>
+      </w:r>
+      <w:r>
+        <w:t>container o</w:t>
+      </w:r>
+      <w:r>
+        <w:t>rchestrator in Visual Studio</w:t>
+      </w:r>
+    </w:p>
+    <w:p/>
     <w:p>
       <w:r>
         <w:t xml:space="preserve">Build the solution and run the application to see an </w:t>
       </w:r>
       <w:proofErr w:type="spellStart"/>
       <w:r>
-        <w:t>eshop</w:t>
+        <w:t>e</w:t>
+      </w:r>
+      <w:r>
+        <w:t>S</w:t>
+      </w:r>
+      <w:r>
+        <w:t>hop</w:t>
       </w:r>
       <w:proofErr w:type="spellEnd"/>
       <w:r>
@@ -1774,6 +2333,9 @@
       </w:r>
     </w:p>
     <w:p>
+      <w:pPr>
+        <w:jc w:val="both"/>
+      </w:pPr>
       <w:r>
         <w:t xml:space="preserve">In this </w:t>
       </w:r>
@@ -1784,7 +2346,19 @@
         <w:t xml:space="preserve">, </w:t>
       </w:r>
       <w:r>
-        <w:t xml:space="preserve">containerize the typical Asp.net IIS application using Service fabric orchestrator. We have designed the challenge to not give any specific resources around this and find your way in Service fabric docs. How’s that!! </w:t>
+        <w:t xml:space="preserve">containerize the typical Asp.net IIS application using Service </w:t>
+      </w:r>
+      <w:r>
+        <w:t>F</w:t>
+      </w:r>
+      <w:r>
+        <w:t xml:space="preserve">abric. We have designed the challenge to not give any specific resources around this and find your way in Service </w:t>
+      </w:r>
+      <w:r>
+        <w:t>F</w:t>
+      </w:r>
+      <w:r>
+        <w:t xml:space="preserve">abric docs. How’s that!! </w:t>
       </w:r>
     </w:p>
     <w:p>
@@ -1808,10 +2382,16 @@
       <w:r>
         <w:t xml:space="preserve"> at </w:t>
       </w:r>
-      <w:r>
-        <w:t>https://docs.microsoft.com/en-us/azure/service-fabric/</w:t>
-      </w:r>
-    </w:p>
+      <w:hyperlink r:id="rId25" w:history="1">
+        <w:r>
+          <w:rPr>
+            <w:rStyle w:val="Hyperlink"/>
+          </w:rPr>
+          <w:t>https://docs.microsoft.com/en-us/azure/service-fabric/</w:t>
+        </w:r>
+      </w:hyperlink>
+    </w:p>
+    <w:p/>
     <w:p>
       <w:pPr>
         <w:pStyle w:val="Heading3"/>
@@ -1830,6 +2410,7 @@
         <w:t>cluster and run application</w:t>
       </w:r>
     </w:p>
+    <w:p/>
     <w:p>
       <w:r>
         <w:t xml:space="preserve">Publish the containers to local service fabric clusters and run the application. </w:t>
@@ -1868,7 +2449,7 @@
       </w:r>
     </w:p>
     <w:p>
-      <w:hyperlink r:id="rId20" w:history="1">
+      <w:hyperlink r:id="rId26" w:history="1">
         <w:r>
           <w:rPr>
             <w:rStyle w:val="Hyperlink"/>
@@ -1881,7 +2462,7 @@
       </w:r>
     </w:p>
     <w:p>
-      <w:hyperlink r:id="rId21" w:history="1">
+      <w:hyperlink r:id="rId27" w:history="1">
         <w:r>
           <w:rPr>
             <w:rStyle w:val="Hyperlink"/>
@@ -1891,7 +2472,7 @@
       </w:hyperlink>
     </w:p>
     <w:p>
-      <w:hyperlink r:id="rId22" w:history="1">
+      <w:hyperlink r:id="rId28" w:history="1">
         <w:r>
           <w:rPr>
             <w:rStyle w:val="Hyperlink"/>
@@ -1962,7 +2543,7 @@
       </w:r>
     </w:p>
     <w:p>
-      <w:hyperlink r:id="rId23" w:history="1">
+      <w:hyperlink r:id="rId29" w:history="1">
         <w:r>
           <w:rPr>
             <w:rStyle w:val="Hyperlink"/>
@@ -1975,7 +2556,7 @@
       </w:r>
     </w:p>
     <w:p>
-      <w:hyperlink r:id="rId24" w:anchor="push-the-image-to-the-container-registry" w:history="1">
+      <w:hyperlink r:id="rId30" w:anchor="push-the-image-to-the-container-registry" w:history="1">
         <w:r>
           <w:rPr>
             <w:rStyle w:val="Hyperlink"/>
@@ -2007,6 +2588,7 @@
         </w:numPr>
       </w:pPr>
       <w:r>
+        <w:lastRenderedPageBreak/>
         <w:t>Create Azure Service fabric cluster and access Service fabric explorer</w:t>
       </w:r>
     </w:p>
@@ -2079,7 +2661,7 @@
           <w:color w:val="949494" w:themeColor="text2" w:themeTint="99"/>
         </w:rPr>
       </w:pPr>
-      <w:hyperlink r:id="rId25" w:history="1">
+      <w:hyperlink r:id="rId31" w:history="1">
         <w:r>
           <w:rPr>
             <w:rStyle w:val="Hyperlink"/>
@@ -2098,7 +2680,6 @@
         </w:numPr>
       </w:pPr>
       <w:r>
-        <w:lastRenderedPageBreak/>
         <w:t>Upgrade the application</w:t>
       </w:r>
       <w:r>
@@ -2251,7 +2832,7 @@
           <w:color w:val="949494" w:themeColor="text2" w:themeTint="99"/>
         </w:rPr>
       </w:pPr>
-      <w:hyperlink r:id="rId26" w:history="1">
+      <w:hyperlink r:id="rId32" w:history="1">
         <w:r>
           <w:rPr>
             <w:rStyle w:val="Hyperlink"/>
@@ -2273,7 +2854,7 @@
           <w:color w:val="949494" w:themeColor="text2" w:themeTint="99"/>
         </w:rPr>
       </w:pPr>
-      <w:hyperlink r:id="rId27" w:history="1">
+      <w:hyperlink r:id="rId33" w:history="1">
         <w:r>
           <w:rPr>
             <w:rStyle w:val="Hyperlink"/>
@@ -2295,7 +2876,7 @@
           <w:color w:val="949494" w:themeColor="text2" w:themeTint="99"/>
         </w:rPr>
       </w:pPr>
-      <w:hyperlink r:id="rId28" w:anchor="update-the-application" w:history="1">
+      <w:hyperlink r:id="rId34" w:anchor="update-the-application" w:history="1">
         <w:r>
           <w:rPr>
             <w:rStyle w:val="Hyperlink"/>
@@ -2317,7 +2898,7 @@
           <w:color w:val="949494" w:themeColor="text2" w:themeTint="99"/>
         </w:rPr>
       </w:pPr>
-      <w:hyperlink r:id="rId29" w:history="1">
+      <w:hyperlink r:id="rId35" w:history="1">
         <w:r>
           <w:rPr>
             <w:rStyle w:val="Hyperlink"/>
@@ -2360,7 +2941,7 @@
       <w:r>
         <w:t xml:space="preserve"> </w:t>
       </w:r>
-      <w:hyperlink r:id="rId30" w:history="1">
+      <w:hyperlink r:id="rId36" w:history="1">
         <w:r>
           <w:rPr>
             <w:rStyle w:val="Hyperlink"/>
@@ -2491,7 +3072,7 @@
           <w:color w:val="949494" w:themeColor="text2" w:themeTint="99"/>
         </w:rPr>
       </w:pPr>
-      <w:hyperlink r:id="rId31" w:history="1">
+      <w:hyperlink r:id="rId37" w:history="1">
         <w:r>
           <w:rPr>
             <w:rStyle w:val="Hyperlink"/>
@@ -2513,6 +3094,7 @@
           <w:rStyle w:val="Hyperlink"/>
           <w:color w:val="949494" w:themeColor="text2" w:themeTint="99"/>
         </w:rPr>
+        <w:lastRenderedPageBreak/>
         <w:t>https://docs.microsoft.com/en-us/azure/service-fabric/service-fabric-reverseproxy-setu</w:t>
       </w:r>
       <w:r>
@@ -2530,7 +3112,7 @@
           <w:color w:val="949494" w:themeColor="text2" w:themeTint="99"/>
         </w:rPr>
       </w:pPr>
-      <w:hyperlink r:id="rId32" w:history="1">
+      <w:hyperlink r:id="rId38" w:history="1">
         <w:r>
           <w:rPr>
             <w:rStyle w:val="Hyperlink"/>
@@ -2547,7 +3129,7 @@
           <w:color w:val="949494" w:themeColor="text2" w:themeTint="99"/>
         </w:rPr>
       </w:pPr>
-      <w:hyperlink r:id="rId33">
+      <w:hyperlink r:id="rId39">
         <w:r>
           <w:rPr>
             <w:rStyle w:val="Hyperlink"/>
@@ -2566,7 +3148,6 @@
         </w:numPr>
       </w:pPr>
       <w:r>
-        <w:lastRenderedPageBreak/>
         <w:t>Add monitoring, diagnostics for your containers</w:t>
       </w:r>
     </w:p>
@@ -2648,7 +3229,7 @@
           <w:color w:val="949494" w:themeColor="text2" w:themeTint="99"/>
         </w:rPr>
       </w:pPr>
-      <w:hyperlink r:id="rId34" w:anchor="application-monitoring" w:history="1">
+      <w:hyperlink r:id="rId40" w:anchor="application-monitoring" w:history="1">
         <w:r>
           <w:rPr>
             <w:rStyle w:val="Hyperlink"/>
@@ -2725,7 +3306,7 @@
           <w:color w:val="949494" w:themeColor="text2" w:themeTint="99"/>
         </w:rPr>
       </w:pPr>
-      <w:hyperlink r:id="rId35" w:history="1">
+      <w:hyperlink r:id="rId41" w:history="1">
         <w:r>
           <w:rPr>
             <w:rStyle w:val="Hyperlink"/>
@@ -2785,7 +3366,7 @@
           <w:color w:val="949494" w:themeColor="text2" w:themeTint="99"/>
         </w:rPr>
       </w:pPr>
-      <w:hyperlink r:id="rId36" w:history="1">
+      <w:hyperlink r:id="rId42" w:history="1">
         <w:r>
           <w:rPr>
             <w:rStyle w:val="Hyperlink"/>
@@ -2821,6 +3402,7 @@
     </w:p>
     <w:p>
       <w:r>
+        <w:lastRenderedPageBreak/>
         <w:t xml:space="preserve">Some recommended approaches are listed below. </w:t>
       </w:r>
     </w:p>
@@ -2865,7 +3447,6 @@
           <w:rStyle w:val="Hyperlink"/>
           <w:color w:val="949494" w:themeColor="text2" w:themeTint="99"/>
         </w:rPr>
-        <w:lastRenderedPageBreak/>
         <w:t>Log Analytics (OMS)</w:t>
       </w:r>
     </w:p>
@@ -2898,7 +3479,7 @@
         </w:rPr>
         <w:t xml:space="preserve"> </w:t>
       </w:r>
-      <w:hyperlink r:id="rId37" w:history="1">
+      <w:hyperlink r:id="rId43" w:history="1">
         <w:r>
           <w:rPr>
             <w:rStyle w:val="Hyperlink"/>
@@ -3179,6 +3760,7 @@
         </w:numPr>
       </w:pPr>
       <w:r>
+        <w:lastRenderedPageBreak/>
         <w:t>Scaling with adding/removing nodes from the cluster</w:t>
       </w:r>
     </w:p>
@@ -3226,11 +3808,8 @@
         <w:pStyle w:val="Heading5"/>
       </w:pPr>
       <w:r>
-        <w:lastRenderedPageBreak/>
         <w:t>Resources</w:t>
       </w:r>
-      <w:bookmarkStart w:id="0" w:name="_GoBack"/>
-      <w:bookmarkEnd w:id="0"/>
     </w:p>
     <w:p>
       <w:pPr>
@@ -3239,7 +3818,7 @@
           <w:color w:val="949494" w:themeColor="text2" w:themeTint="99"/>
         </w:rPr>
       </w:pPr>
-      <w:hyperlink r:id="rId38" w:history="1">
+      <w:hyperlink r:id="rId44" w:history="1">
         <w:r>
           <w:rPr>
             <w:rStyle w:val="Hyperlink"/>
@@ -3451,7 +4030,7 @@
           <w:color w:val="949494" w:themeColor="text2" w:themeTint="99"/>
         </w:rPr>
       </w:pPr>
-      <w:hyperlink r:id="rId39">
+      <w:hyperlink r:id="rId45">
         <w:r>
           <w:rPr>
             <w:rStyle w:val="Hyperlink"/>
@@ -3468,7 +4047,7 @@
           <w:color w:val="949494" w:themeColor="text2" w:themeTint="99"/>
         </w:rPr>
       </w:pPr>
-      <w:hyperlink r:id="rId40">
+      <w:hyperlink r:id="rId46">
         <w:r>
           <w:rPr>
             <w:rStyle w:val="Hyperlink"/>
@@ -3487,6 +4066,7 @@
     </w:p>
     <w:p>
       <w:r>
+        <w:lastRenderedPageBreak/>
         <w:t xml:space="preserve">Open Windows </w:t>
       </w:r>
       <w:proofErr w:type="spellStart"/>
@@ -3538,11 +4118,7 @@
         <w:tab/>
       </w:r>
       <w:r>
-        <w:t xml:space="preserve">You'll learn how to use Visual Studio to create an Azure Service Fabric Mesh app that has an ASP.NET web front-end and an ASP.NET Core Web API back-end service. Then you'll debug the app on </w:t>
-      </w:r>
-      <w:r>
-        <w:lastRenderedPageBreak/>
-        <w:t xml:space="preserve">your local development cluster. You'll publish the app to Azure and then </w:t>
+        <w:t xml:space="preserve">You'll learn how to use Visual Studio to create an Azure Service Fabric Mesh app that has an ASP.NET web front-end and an ASP.NET Core Web API back-end service. Then you'll debug the app on your local development cluster. You'll publish the app to Azure and then </w:t>
       </w:r>
       <w:r>
         <w:t>make config, code changes,</w:t>
@@ -3695,7 +4271,7 @@
           <w:color w:val="949494" w:themeColor="text2" w:themeTint="99"/>
         </w:rPr>
       </w:pPr>
-      <w:hyperlink r:id="rId41" w:anchor="commit-and-push-changes-trigger-a-release" w:history="1">
+      <w:hyperlink r:id="rId47" w:anchor="commit-and-push-changes-trigger-a-release" w:history="1">
         <w:r>
           <w:rPr>
             <w:rStyle w:val="Hyperlink"/>
@@ -3719,7 +4295,7 @@
           <w:color w:val="949494" w:themeColor="text2" w:themeTint="99"/>
         </w:rPr>
       </w:pPr>
-      <w:hyperlink r:id="rId42" w:history="1">
+      <w:hyperlink r:id="rId48" w:history="1">
         <w:r>
           <w:rPr>
             <w:rStyle w:val="Hyperlink"/>
@@ -3867,6 +4443,7 @@
         <w:pStyle w:val="Heading5"/>
       </w:pPr>
       <w:r>
+        <w:lastRenderedPageBreak/>
         <w:t>Resources</w:t>
       </w:r>
     </w:p>
@@ -3895,12 +4472,12 @@
       <w:proofErr w:type="gramEnd"/>
     </w:p>
     <w:sectPr>
-      <w:headerReference w:type="even" r:id="rId43"/>
-      <w:headerReference w:type="default" r:id="rId44"/>
-      <w:footerReference w:type="even" r:id="rId45"/>
-      <w:footerReference w:type="default" r:id="rId46"/>
-      <w:headerReference w:type="first" r:id="rId47"/>
-      <w:footerReference w:type="first" r:id="rId48"/>
+      <w:headerReference w:type="even" r:id="rId49"/>
+      <w:headerReference w:type="default" r:id="rId50"/>
+      <w:footerReference w:type="even" r:id="rId51"/>
+      <w:footerReference w:type="default" r:id="rId52"/>
+      <w:headerReference w:type="first" r:id="rId53"/>
+      <w:footerReference w:type="first" r:id="rId54"/>
       <w:pgSz w:w="12240" w:h="15840"/>
       <w:pgMar w:top="1008" w:right="1152" w:bottom="1152" w:left="1152" w:header="720" w:footer="720" w:gutter="0"/>
       <w:pgNumType w:start="1"/>
@@ -4647,6 +5224,119 @@
     </w:lvl>
   </w:abstractNum>
   <w:abstractNum w:abstractNumId="14" w15:restartNumberingAfterBreak="0">
+    <w:nsid w:val="1960223E"/>
+    <w:multiLevelType w:val="hybridMultilevel"/>
+    <w:tmpl w:val="C2527490"/>
+    <w:lvl w:ilvl="0" w:tplc="04090001">
+      <w:start w:val="1"/>
+      <w:numFmt w:val="bullet"/>
+      <w:lvlText w:val=""/>
+      <w:lvlJc w:val="left"/>
+      <w:pPr>
+        <w:ind w:left="927" w:hanging="360"/>
+      </w:pPr>
+      <w:rPr>
+        <w:rFonts w:ascii="Symbol" w:hAnsi="Symbol" w:hint="default"/>
+      </w:rPr>
+    </w:lvl>
+    <w:lvl w:ilvl="1" w:tplc="04090003">
+      <w:start w:val="1"/>
+      <w:numFmt w:val="bullet"/>
+      <w:lvlText w:val="o"/>
+      <w:lvlJc w:val="left"/>
+      <w:pPr>
+        <w:ind w:left="1647" w:hanging="360"/>
+      </w:pPr>
+      <w:rPr>
+        <w:rFonts w:ascii="Courier New" w:hAnsi="Courier New" w:cs="Courier New" w:hint="default"/>
+      </w:rPr>
+    </w:lvl>
+    <w:lvl w:ilvl="2" w:tplc="04090005" w:tentative="1">
+      <w:start w:val="1"/>
+      <w:numFmt w:val="bullet"/>
+      <w:lvlText w:val=""/>
+      <w:lvlJc w:val="left"/>
+      <w:pPr>
+        <w:ind w:left="2367" w:hanging="360"/>
+      </w:pPr>
+      <w:rPr>
+        <w:rFonts w:ascii="Wingdings" w:hAnsi="Wingdings" w:hint="default"/>
+      </w:rPr>
+    </w:lvl>
+    <w:lvl w:ilvl="3" w:tplc="04090001" w:tentative="1">
+      <w:start w:val="1"/>
+      <w:numFmt w:val="bullet"/>
+      <w:lvlText w:val=""/>
+      <w:lvlJc w:val="left"/>
+      <w:pPr>
+        <w:ind w:left="3087" w:hanging="360"/>
+      </w:pPr>
+      <w:rPr>
+        <w:rFonts w:ascii="Symbol" w:hAnsi="Symbol" w:hint="default"/>
+      </w:rPr>
+    </w:lvl>
+    <w:lvl w:ilvl="4" w:tplc="04090003" w:tentative="1">
+      <w:start w:val="1"/>
+      <w:numFmt w:val="bullet"/>
+      <w:lvlText w:val="o"/>
+      <w:lvlJc w:val="left"/>
+      <w:pPr>
+        <w:ind w:left="3807" w:hanging="360"/>
+      </w:pPr>
+      <w:rPr>
+        <w:rFonts w:ascii="Courier New" w:hAnsi="Courier New" w:cs="Courier New" w:hint="default"/>
+      </w:rPr>
+    </w:lvl>
+    <w:lvl w:ilvl="5" w:tplc="04090005" w:tentative="1">
+      <w:start w:val="1"/>
+      <w:numFmt w:val="bullet"/>
+      <w:lvlText w:val=""/>
+      <w:lvlJc w:val="left"/>
+      <w:pPr>
+        <w:ind w:left="4527" w:hanging="360"/>
+      </w:pPr>
+      <w:rPr>
+        <w:rFonts w:ascii="Wingdings" w:hAnsi="Wingdings" w:hint="default"/>
+      </w:rPr>
+    </w:lvl>
+    <w:lvl w:ilvl="6" w:tplc="04090001" w:tentative="1">
+      <w:start w:val="1"/>
+      <w:numFmt w:val="bullet"/>
+      <w:lvlText w:val=""/>
+      <w:lvlJc w:val="left"/>
+      <w:pPr>
+        <w:ind w:left="5247" w:hanging="360"/>
+      </w:pPr>
+      <w:rPr>
+        <w:rFonts w:ascii="Symbol" w:hAnsi="Symbol" w:hint="default"/>
+      </w:rPr>
+    </w:lvl>
+    <w:lvl w:ilvl="7" w:tplc="04090003" w:tentative="1">
+      <w:start w:val="1"/>
+      <w:numFmt w:val="bullet"/>
+      <w:lvlText w:val="o"/>
+      <w:lvlJc w:val="left"/>
+      <w:pPr>
+        <w:ind w:left="5967" w:hanging="360"/>
+      </w:pPr>
+      <w:rPr>
+        <w:rFonts w:ascii="Courier New" w:hAnsi="Courier New" w:cs="Courier New" w:hint="default"/>
+      </w:rPr>
+    </w:lvl>
+    <w:lvl w:ilvl="8" w:tplc="04090005" w:tentative="1">
+      <w:start w:val="1"/>
+      <w:numFmt w:val="bullet"/>
+      <w:lvlText w:val=""/>
+      <w:lvlJc w:val="left"/>
+      <w:pPr>
+        <w:ind w:left="6687" w:hanging="360"/>
+      </w:pPr>
+      <w:rPr>
+        <w:rFonts w:ascii="Wingdings" w:hAnsi="Wingdings" w:hint="default"/>
+      </w:rPr>
+    </w:lvl>
+  </w:abstractNum>
+  <w:abstractNum w:abstractNumId="15" w15:restartNumberingAfterBreak="0">
     <w:nsid w:val="2208379F"/>
     <w:multiLevelType w:val="multilevel"/>
     <w:tmpl w:val="0409001F"/>
@@ -4732,7 +5422,7 @@
       </w:pPr>
     </w:lvl>
   </w:abstractNum>
-  <w:abstractNum w:abstractNumId="15" w15:restartNumberingAfterBreak="0">
+  <w:abstractNum w:abstractNumId="16" w15:restartNumberingAfterBreak="0">
     <w:nsid w:val="27C864A0"/>
     <w:multiLevelType w:val="multilevel"/>
     <w:tmpl w:val="F42A8A2A"/>
@@ -4819,7 +5509,7 @@
       </w:pPr>
     </w:lvl>
   </w:abstractNum>
-  <w:abstractNum w:abstractNumId="16" w15:restartNumberingAfterBreak="0">
+  <w:abstractNum w:abstractNumId="17" w15:restartNumberingAfterBreak="0">
     <w:nsid w:val="2CB435E2"/>
     <w:multiLevelType w:val="multilevel"/>
     <w:tmpl w:val="0409001F"/>
@@ -4905,7 +5595,7 @@
       </w:pPr>
     </w:lvl>
   </w:abstractNum>
-  <w:abstractNum w:abstractNumId="17" w15:restartNumberingAfterBreak="0">
+  <w:abstractNum w:abstractNumId="18" w15:restartNumberingAfterBreak="0">
     <w:nsid w:val="32AD436E"/>
     <w:multiLevelType w:val="multilevel"/>
     <w:tmpl w:val="72A0CD52"/>
@@ -4994,7 +5684,7 @@
       </w:pPr>
     </w:lvl>
   </w:abstractNum>
-  <w:abstractNum w:abstractNumId="18" w15:restartNumberingAfterBreak="0">
+  <w:abstractNum w:abstractNumId="19" w15:restartNumberingAfterBreak="0">
     <w:nsid w:val="38210111"/>
     <w:multiLevelType w:val="hybridMultilevel"/>
     <w:tmpl w:val="25AC7C18"/>
@@ -5107,7 +5797,7 @@
       </w:rPr>
     </w:lvl>
   </w:abstractNum>
-  <w:abstractNum w:abstractNumId="19" w15:restartNumberingAfterBreak="0">
+  <w:abstractNum w:abstractNumId="20" w15:restartNumberingAfterBreak="0">
     <w:nsid w:val="385D05F1"/>
     <w:multiLevelType w:val="multilevel"/>
     <w:tmpl w:val="0409001F"/>
@@ -5220,7 +5910,7 @@
       </w:rPr>
     </w:lvl>
   </w:abstractNum>
-  <w:abstractNum w:abstractNumId="20" w15:restartNumberingAfterBreak="0">
+  <w:abstractNum w:abstractNumId="21" w15:restartNumberingAfterBreak="0">
     <w:nsid w:val="39302769"/>
     <w:multiLevelType w:val="multilevel"/>
     <w:tmpl w:val="0409001F"/>
@@ -5306,7 +5996,7 @@
       </w:pPr>
     </w:lvl>
   </w:abstractNum>
-  <w:abstractNum w:abstractNumId="21" w15:restartNumberingAfterBreak="0">
+  <w:abstractNum w:abstractNumId="22" w15:restartNumberingAfterBreak="0">
     <w:nsid w:val="3ACB3B2F"/>
     <w:multiLevelType w:val="hybridMultilevel"/>
     <w:tmpl w:val="79285A04"/>
@@ -5395,7 +6085,7 @@
       </w:pPr>
     </w:lvl>
   </w:abstractNum>
-  <w:abstractNum w:abstractNumId="22" w15:restartNumberingAfterBreak="0">
+  <w:abstractNum w:abstractNumId="23" w15:restartNumberingAfterBreak="0">
     <w:nsid w:val="3B683A1C"/>
     <w:multiLevelType w:val="multilevel"/>
     <w:tmpl w:val="0409001F"/>
@@ -5481,7 +6171,7 @@
       </w:pPr>
     </w:lvl>
   </w:abstractNum>
-  <w:abstractNum w:abstractNumId="23" w15:restartNumberingAfterBreak="0">
+  <w:abstractNum w:abstractNumId="24" w15:restartNumberingAfterBreak="0">
     <w:nsid w:val="45E35984"/>
     <w:multiLevelType w:val="multilevel"/>
     <w:tmpl w:val="DAA2121A"/>
@@ -5594,7 +6284,7 @@
       </w:rPr>
     </w:lvl>
   </w:abstractNum>
-  <w:abstractNum w:abstractNumId="24" w15:restartNumberingAfterBreak="0">
+  <w:abstractNum w:abstractNumId="25" w15:restartNumberingAfterBreak="0">
     <w:nsid w:val="46E92D6F"/>
     <w:multiLevelType w:val="multilevel"/>
     <w:tmpl w:val="0409001F"/>
@@ -5616,7 +6306,7 @@
       <w:lvlText w:val="%1.%2."/>
       <w:lvlJc w:val="left"/>
       <w:pPr>
-        <w:ind w:left="792" w:hanging="432"/>
+        <w:ind w:left="432" w:hanging="432"/>
       </w:pPr>
       <w:rPr>
         <w:rFonts w:hint="default"/>
@@ -5707,7 +6397,7 @@
       </w:rPr>
     </w:lvl>
   </w:abstractNum>
-  <w:abstractNum w:abstractNumId="25" w15:restartNumberingAfterBreak="0">
+  <w:abstractNum w:abstractNumId="26" w15:restartNumberingAfterBreak="0">
     <w:nsid w:val="52D80155"/>
     <w:multiLevelType w:val="multilevel"/>
     <w:tmpl w:val="0409001D"/>
@@ -5793,7 +6483,7 @@
       </w:pPr>
     </w:lvl>
   </w:abstractNum>
-  <w:abstractNum w:abstractNumId="26" w15:restartNumberingAfterBreak="0">
+  <w:abstractNum w:abstractNumId="27" w15:restartNumberingAfterBreak="0">
     <w:nsid w:val="52FC5048"/>
     <w:multiLevelType w:val="multilevel"/>
     <w:tmpl w:val="04090023"/>
@@ -5880,7 +6570,120 @@
       </w:pPr>
     </w:lvl>
   </w:abstractNum>
-  <w:abstractNum w:abstractNumId="27" w15:restartNumberingAfterBreak="0">
+  <w:abstractNum w:abstractNumId="28" w15:restartNumberingAfterBreak="0">
+    <w:nsid w:val="54115B93"/>
+    <w:multiLevelType w:val="hybridMultilevel"/>
+    <w:tmpl w:val="B038F25C"/>
+    <w:lvl w:ilvl="0" w:tplc="04090001">
+      <w:start w:val="1"/>
+      <w:numFmt w:val="bullet"/>
+      <w:lvlText w:val=""/>
+      <w:lvlJc w:val="left"/>
+      <w:pPr>
+        <w:ind w:left="927" w:hanging="360"/>
+      </w:pPr>
+      <w:rPr>
+        <w:rFonts w:ascii="Symbol" w:hAnsi="Symbol" w:hint="default"/>
+      </w:rPr>
+    </w:lvl>
+    <w:lvl w:ilvl="1" w:tplc="04090003">
+      <w:start w:val="1"/>
+      <w:numFmt w:val="bullet"/>
+      <w:lvlText w:val="o"/>
+      <w:lvlJc w:val="left"/>
+      <w:pPr>
+        <w:ind w:left="1647" w:hanging="360"/>
+      </w:pPr>
+      <w:rPr>
+        <w:rFonts w:ascii="Courier New" w:hAnsi="Courier New" w:cs="Courier New" w:hint="default"/>
+      </w:rPr>
+    </w:lvl>
+    <w:lvl w:ilvl="2" w:tplc="04090005" w:tentative="1">
+      <w:start w:val="1"/>
+      <w:numFmt w:val="bullet"/>
+      <w:lvlText w:val=""/>
+      <w:lvlJc w:val="left"/>
+      <w:pPr>
+        <w:ind w:left="2367" w:hanging="360"/>
+      </w:pPr>
+      <w:rPr>
+        <w:rFonts w:ascii="Wingdings" w:hAnsi="Wingdings" w:hint="default"/>
+      </w:rPr>
+    </w:lvl>
+    <w:lvl w:ilvl="3" w:tplc="04090001" w:tentative="1">
+      <w:start w:val="1"/>
+      <w:numFmt w:val="bullet"/>
+      <w:lvlText w:val=""/>
+      <w:lvlJc w:val="left"/>
+      <w:pPr>
+        <w:ind w:left="3087" w:hanging="360"/>
+      </w:pPr>
+      <w:rPr>
+        <w:rFonts w:ascii="Symbol" w:hAnsi="Symbol" w:hint="default"/>
+      </w:rPr>
+    </w:lvl>
+    <w:lvl w:ilvl="4" w:tplc="04090003" w:tentative="1">
+      <w:start w:val="1"/>
+      <w:numFmt w:val="bullet"/>
+      <w:lvlText w:val="o"/>
+      <w:lvlJc w:val="left"/>
+      <w:pPr>
+        <w:ind w:left="3807" w:hanging="360"/>
+      </w:pPr>
+      <w:rPr>
+        <w:rFonts w:ascii="Courier New" w:hAnsi="Courier New" w:cs="Courier New" w:hint="default"/>
+      </w:rPr>
+    </w:lvl>
+    <w:lvl w:ilvl="5" w:tplc="04090005" w:tentative="1">
+      <w:start w:val="1"/>
+      <w:numFmt w:val="bullet"/>
+      <w:lvlText w:val=""/>
+      <w:lvlJc w:val="left"/>
+      <w:pPr>
+        <w:ind w:left="4527" w:hanging="360"/>
+      </w:pPr>
+      <w:rPr>
+        <w:rFonts w:ascii="Wingdings" w:hAnsi="Wingdings" w:hint="default"/>
+      </w:rPr>
+    </w:lvl>
+    <w:lvl w:ilvl="6" w:tplc="04090001" w:tentative="1">
+      <w:start w:val="1"/>
+      <w:numFmt w:val="bullet"/>
+      <w:lvlText w:val=""/>
+      <w:lvlJc w:val="left"/>
+      <w:pPr>
+        <w:ind w:left="5247" w:hanging="360"/>
+      </w:pPr>
+      <w:rPr>
+        <w:rFonts w:ascii="Symbol" w:hAnsi="Symbol" w:hint="default"/>
+      </w:rPr>
+    </w:lvl>
+    <w:lvl w:ilvl="7" w:tplc="04090003" w:tentative="1">
+      <w:start w:val="1"/>
+      <w:numFmt w:val="bullet"/>
+      <w:lvlText w:val="o"/>
+      <w:lvlJc w:val="left"/>
+      <w:pPr>
+        <w:ind w:left="5967" w:hanging="360"/>
+      </w:pPr>
+      <w:rPr>
+        <w:rFonts w:ascii="Courier New" w:hAnsi="Courier New" w:cs="Courier New" w:hint="default"/>
+      </w:rPr>
+    </w:lvl>
+    <w:lvl w:ilvl="8" w:tplc="04090005" w:tentative="1">
+      <w:start w:val="1"/>
+      <w:numFmt w:val="bullet"/>
+      <w:lvlText w:val=""/>
+      <w:lvlJc w:val="left"/>
+      <w:pPr>
+        <w:ind w:left="6687" w:hanging="360"/>
+      </w:pPr>
+      <w:rPr>
+        <w:rFonts w:ascii="Wingdings" w:hAnsi="Wingdings" w:hint="default"/>
+      </w:rPr>
+    </w:lvl>
+  </w:abstractNum>
+  <w:abstractNum w:abstractNumId="29" w15:restartNumberingAfterBreak="0">
     <w:nsid w:val="580A31CA"/>
     <w:multiLevelType w:val="multilevel"/>
     <w:tmpl w:val="B7388DEA"/>
@@ -5993,7 +6796,7 @@
       </w:rPr>
     </w:lvl>
   </w:abstractNum>
-  <w:abstractNum w:abstractNumId="28" w15:restartNumberingAfterBreak="0">
+  <w:abstractNum w:abstractNumId="30" w15:restartNumberingAfterBreak="0">
     <w:nsid w:val="5A4E2BF8"/>
     <w:multiLevelType w:val="multilevel"/>
     <w:tmpl w:val="1F52CF3A"/>
@@ -6142,7 +6945,7 @@
       </w:rPr>
     </w:lvl>
   </w:abstractNum>
-  <w:abstractNum w:abstractNumId="29" w15:restartNumberingAfterBreak="0">
+  <w:abstractNum w:abstractNumId="31" w15:restartNumberingAfterBreak="0">
     <w:nsid w:val="62FA6EED"/>
     <w:multiLevelType w:val="hybridMultilevel"/>
     <w:tmpl w:val="E67CBBDC"/>
@@ -6231,7 +7034,7 @@
       </w:pPr>
     </w:lvl>
   </w:abstractNum>
-  <w:abstractNum w:abstractNumId="30" w15:restartNumberingAfterBreak="0">
+  <w:abstractNum w:abstractNumId="32" w15:restartNumberingAfterBreak="0">
     <w:nsid w:val="6D9D5ECA"/>
     <w:multiLevelType w:val="multilevel"/>
     <w:tmpl w:val="2DB03242"/>
@@ -6372,7 +7175,7 @@
       </w:rPr>
     </w:lvl>
   </w:abstractNum>
-  <w:abstractNum w:abstractNumId="31" w15:restartNumberingAfterBreak="0">
+  <w:abstractNum w:abstractNumId="33" w15:restartNumberingAfterBreak="0">
     <w:nsid w:val="6E422CBD"/>
     <w:multiLevelType w:val="multilevel"/>
     <w:tmpl w:val="0409001F"/>
@@ -6458,7 +7261,7 @@
       </w:pPr>
     </w:lvl>
   </w:abstractNum>
-  <w:abstractNum w:abstractNumId="32" w15:restartNumberingAfterBreak="0">
+  <w:abstractNum w:abstractNumId="34" w15:restartNumberingAfterBreak="0">
     <w:nsid w:val="71866955"/>
     <w:multiLevelType w:val="multilevel"/>
     <w:tmpl w:val="01684A10"/>
@@ -6545,7 +7348,7 @@
       </w:pPr>
     </w:lvl>
   </w:abstractNum>
-  <w:abstractNum w:abstractNumId="33" w15:restartNumberingAfterBreak="0">
+  <w:abstractNum w:abstractNumId="35" w15:restartNumberingAfterBreak="0">
     <w:nsid w:val="78B86B3A"/>
     <w:multiLevelType w:val="multilevel"/>
     <w:tmpl w:val="D512C066"/>
@@ -6707,79 +7510,85 @@
     <w:abstractNumId w:val="0"/>
   </w:num>
   <w:num w:numId="14">
-    <w:abstractNumId w:val="15"/>
+    <w:abstractNumId w:val="16"/>
   </w:num>
   <w:num w:numId="15">
-    <w:abstractNumId w:val="25"/>
+    <w:abstractNumId w:val="26"/>
   </w:num>
   <w:num w:numId="16">
     <w:abstractNumId w:val="12"/>
   </w:num>
   <w:num w:numId="17">
-    <w:abstractNumId w:val="22"/>
+    <w:abstractNumId w:val="23"/>
   </w:num>
   <w:num w:numId="18">
     <w:abstractNumId w:val="10"/>
   </w:num>
   <w:num w:numId="19">
-    <w:abstractNumId w:val="32"/>
+    <w:abstractNumId w:val="34"/>
   </w:num>
   <w:num w:numId="20">
-    <w:abstractNumId w:val="26"/>
+    <w:abstractNumId w:val="27"/>
   </w:num>
   <w:num w:numId="21">
     <w:abstractNumId w:val="11"/>
   </w:num>
   <w:num w:numId="22">
-    <w:abstractNumId w:val="17"/>
+    <w:abstractNumId w:val="18"/>
   </w:num>
   <w:num w:numId="23">
+    <w:abstractNumId w:val="32"/>
+  </w:num>
+  <w:num w:numId="24">
     <w:abstractNumId w:val="30"/>
   </w:num>
-  <w:num w:numId="24">
-    <w:abstractNumId w:val="28"/>
-  </w:num>
   <w:num w:numId="25">
-    <w:abstractNumId w:val="14"/>
+    <w:abstractNumId w:val="15"/>
   </w:num>
   <w:num w:numId="26">
-    <w:abstractNumId w:val="23"/>
+    <w:abstractNumId w:val="24"/>
   </w:num>
   <w:num w:numId="27">
-    <w:abstractNumId w:val="33"/>
+    <w:abstractNumId w:val="35"/>
   </w:num>
   <w:num w:numId="28">
-    <w:abstractNumId w:val="21"/>
+    <w:abstractNumId w:val="22"/>
   </w:num>
   <w:num w:numId="29">
-    <w:abstractNumId w:val="31"/>
+    <w:abstractNumId w:val="33"/>
   </w:num>
   <w:num w:numId="30">
     <w:abstractNumId w:val="13"/>
   </w:num>
   <w:num w:numId="31">
+    <w:abstractNumId w:val="20"/>
+  </w:num>
+  <w:num w:numId="32">
+    <w:abstractNumId w:val="17"/>
+  </w:num>
+  <w:num w:numId="33">
     <w:abstractNumId w:val="19"/>
   </w:num>
-  <w:num w:numId="32">
-    <w:abstractNumId w:val="16"/>
-  </w:num>
-  <w:num w:numId="33">
-    <w:abstractNumId w:val="18"/>
-  </w:num>
   <w:num w:numId="34">
-    <w:abstractNumId w:val="18"/>
+    <w:abstractNumId w:val="19"/>
   </w:num>
   <w:num w:numId="35">
-    <w:abstractNumId w:val="27"/>
+    <w:abstractNumId w:val="29"/>
   </w:num>
   <w:num w:numId="36">
-    <w:abstractNumId w:val="20"/>
+    <w:abstractNumId w:val="21"/>
   </w:num>
   <w:num w:numId="37">
-    <w:abstractNumId w:val="24"/>
+    <w:abstractNumId w:val="25"/>
   </w:num>
   <w:num w:numId="38">
-    <w:abstractNumId w:val="29"/>
+    <w:abstractNumId w:val="31"/>
+  </w:num>
+  <w:num w:numId="39">
+    <w:abstractNumId w:val="14"/>
+  </w:num>
+  <w:num w:numId="40">
+    <w:abstractNumId w:val="28"/>
   </w:num>
 </w:numbering>
 </file>
@@ -8392,7 +9201,7 @@
 </file>
 
 <file path=customXml/itemProps1.xml><?xml version="1.0" encoding="utf-8"?>
-<ds:datastoreItem xmlns:ds="http://schemas.openxmlformats.org/officeDocument/2006/customXml" ds:itemID="{D11D3FC8-1B39-496B-905D-98B3F135A5C8}">
+<ds:datastoreItem xmlns:ds="http://schemas.openxmlformats.org/officeDocument/2006/customXml" ds:itemID="{A381E33E-F100-4C7A-93F3-0296A100CAE7}">
   <ds:schemaRefs>
     <ds:schemaRef ds:uri="http://schemas.openxmlformats.org/officeDocument/2006/bibliography"/>
   </ds:schemaRefs>

</xml_diff>

<commit_message>
Adding resources section for Auto scale challenge
</commit_message>
<xml_diff>
--- a/HackatonSyllabus.docx
+++ b/HackatonSyllabus.docx
@@ -2489,19 +2489,7 @@
           <w:rPr>
             <w:rStyle w:val="Hyperlink"/>
           </w:rPr>
-          <w:t>https://docs.microsoft.com/en-us/azure/service-fabric/service-fab</w:t>
-        </w:r>
-        <w:r>
-          <w:rPr>
-            <w:rStyle w:val="Hyperlink"/>
-          </w:rPr>
-          <w:t>r</w:t>
-        </w:r>
-        <w:r>
-          <w:rPr>
-            <w:rStyle w:val="Hyperlink"/>
-          </w:rPr>
-          <w:t>ic-host-app-in-a-container</w:t>
+          <w:t>https://docs.microsoft.com/en-us/azure/service-fabric/service-fabric-host-app-in-a-container</w:t>
         </w:r>
       </w:hyperlink>
       <w:r>
@@ -2517,19 +2505,7 @@
           <w:rPr>
             <w:rStyle w:val="Hyperlink"/>
           </w:rPr>
-          <w:t>https://docs.microsoft.com/en-us/azure/service-fabric</w:t>
-        </w:r>
-        <w:r>
-          <w:rPr>
-            <w:rStyle w:val="Hyperlink"/>
-          </w:rPr>
-          <w:t>/</w:t>
-        </w:r>
-        <w:r>
-          <w:rPr>
-            <w:rStyle w:val="Hyperlink"/>
-          </w:rPr>
-          <w:t>service-fabric-service-manifest-resources</w:t>
+          <w:t>https://docs.microsoft.com/en-us/azure/service-fabric/service-fabric-service-manifest-resources</w:t>
         </w:r>
       </w:hyperlink>
     </w:p>
@@ -3058,21 +3034,7 @@
             <w:rStyle w:val="Hyperlink"/>
             <w:color w:val="949494" w:themeColor="text2" w:themeTint="99"/>
           </w:rPr>
-          <w:t>https://docs.microsoft.c</w:t>
-        </w:r>
-        <w:r>
-          <w:rPr>
-            <w:rStyle w:val="Hyperlink"/>
-            <w:color w:val="949494" w:themeColor="text2" w:themeTint="99"/>
-          </w:rPr>
-          <w:t>o</w:t>
-        </w:r>
-        <w:r>
-          <w:rPr>
-            <w:rStyle w:val="Hyperlink"/>
-            <w:color w:val="949494" w:themeColor="text2" w:themeTint="99"/>
-          </w:rPr>
-          <w:t>m/en-us/azure/service-fabric/service-fabric-how-to-parameterize-configuration-files</w:t>
+          <w:t>https://docs.microsoft.com/en-us/azure/service-fabric/service-fabric-how-to-parameterize-configuration-files</w:t>
         </w:r>
       </w:hyperlink>
       <w:r>
@@ -3095,21 +3057,7 @@
             <w:rStyle w:val="Hyperlink"/>
             <w:color w:val="949494" w:themeColor="text2" w:themeTint="99"/>
           </w:rPr>
-          <w:t>https://docs.microsoft.com/en-us/azure/service-fabric/service-f</w:t>
-        </w:r>
-        <w:r>
-          <w:rPr>
-            <w:rStyle w:val="Hyperlink"/>
-            <w:color w:val="949494" w:themeColor="text2" w:themeTint="99"/>
-          </w:rPr>
-          <w:t>a</w:t>
-        </w:r>
-        <w:r>
-          <w:rPr>
-            <w:rStyle w:val="Hyperlink"/>
-            <w:color w:val="949494" w:themeColor="text2" w:themeTint="99"/>
-          </w:rPr>
-          <w:t>bric-how-to-specify-environment-variables</w:t>
+          <w:t>https://docs.microsoft.com/en-us/azure/service-fabric/service-fabric-how-to-specify-environment-variables</w:t>
         </w:r>
       </w:hyperlink>
       <w:r>
@@ -3383,19 +3331,7 @@
           <w:rPr>
             <w:rStyle w:val="Hyperlink"/>
           </w:rPr>
-          <w:t>https://docs.microsoft.com/en-us/azure/service-fabric/service-fabric</w:t>
-        </w:r>
-        <w:r>
-          <w:rPr>
-            <w:rStyle w:val="Hyperlink"/>
-          </w:rPr>
-          <w:t>-</w:t>
-        </w:r>
-        <w:r>
-          <w:rPr>
-            <w:rStyle w:val="Hyperlink"/>
-          </w:rPr>
-          <w:t>dnsservice</w:t>
+          <w:t>https://docs.microsoft.com/en-us/azure/service-fabric/service-fabric-dnsservice</w:t>
         </w:r>
       </w:hyperlink>
     </w:p>
@@ -3679,7 +3615,7 @@
           <w:color w:val="949494" w:themeColor="text2" w:themeTint="99"/>
         </w:rPr>
       </w:pPr>
-      <w:hyperlink r:id="rId44" w:history="1">
+      <w:hyperlink r:id="rId44" w:anchor="scaling-by-creating-or-removing-stateless-service-instances" w:history="1">
         <w:r>
           <w:rPr>
             <w:rStyle w:val="Hyperlink"/>
@@ -3701,19 +3637,7 @@
           <w:rPr>
             <w:rStyle w:val="Hyperlink"/>
           </w:rPr>
-          <w:t>https://docs.microsoft.com/en-us/azure/service-fabric/servic</w:t>
-        </w:r>
-        <w:r>
-          <w:rPr>
-            <w:rStyle w:val="Hyperlink"/>
-          </w:rPr>
-          <w:t>e</w:t>
-        </w:r>
-        <w:r>
-          <w:rPr>
-            <w:rStyle w:val="Hyperlink"/>
-          </w:rPr>
-          <w:t>-fabric-cluster-scaling</w:t>
+          <w:t>https://docs.microsoft.com/en-us/azure/service-fabric/service-fabric-cluster-scaling</w:t>
         </w:r>
       </w:hyperlink>
     </w:p>
@@ -3730,19 +3654,7 @@
           <w:rPr>
             <w:rStyle w:val="Hyperlink"/>
           </w:rPr>
-          <w:t>https://docs.microsoft.com/en-us/azure/service-fabric/service-fabric-</w:t>
-        </w:r>
-        <w:r>
-          <w:rPr>
-            <w:rStyle w:val="Hyperlink"/>
-          </w:rPr>
-          <w:t>t</w:t>
-        </w:r>
-        <w:r>
-          <w:rPr>
-            <w:rStyle w:val="Hyperlink"/>
-          </w:rPr>
-          <w:t>utorial-scale-cluster</w:t>
+          <w:t>https://docs.microsoft.com/en-us/azure/service-fabric/service-fabric-tutorial-scale-cluster</w:t>
         </w:r>
       </w:hyperlink>
     </w:p>
@@ -3759,19 +3671,7 @@
           <w:rPr>
             <w:rStyle w:val="Hyperlink"/>
           </w:rPr>
-          <w:t>https://docs.microsoft.com/en-us/azure/service-fabric/service-fabric-cluster-sc</w:t>
-        </w:r>
-        <w:r>
-          <w:rPr>
-            <w:rStyle w:val="Hyperlink"/>
-          </w:rPr>
-          <w:t>a</w:t>
-        </w:r>
-        <w:r>
-          <w:rPr>
-            <w:rStyle w:val="Hyperlink"/>
-          </w:rPr>
-          <w:t>le-up-down</w:t>
+          <w:t>https://docs.microsoft.com/en-us/azure/service-fabric/service-fabric-cluster-scale-up-down</w:t>
         </w:r>
       </w:hyperlink>
     </w:p>
@@ -3788,19 +3688,7 @@
           <w:rPr>
             <w:rStyle w:val="Hyperlink"/>
           </w:rPr>
-          <w:t>https://docs.microsoft.com/en-us/azure/service-fabric/service-fabric-cluster-pro</w:t>
-        </w:r>
-        <w:r>
-          <w:rPr>
-            <w:rStyle w:val="Hyperlink"/>
-          </w:rPr>
-          <w:t>g</w:t>
-        </w:r>
-        <w:r>
-          <w:rPr>
-            <w:rStyle w:val="Hyperlink"/>
-          </w:rPr>
-          <w:t>rammatic-scaling</w:t>
+          <w:t>https://docs.microsoft.com/en-us/azure/service-fabric/service-fabric-cluster-programmatic-scaling</w:t>
         </w:r>
       </w:hyperlink>
     </w:p>
@@ -3872,19 +3760,7 @@
           <w:rPr>
             <w:rStyle w:val="Hyperlink"/>
           </w:rPr>
-          <w:t>https://docs.microsoft.com/en-us/azure/service-fabric/service-fabric-re</w:t>
-        </w:r>
-        <w:r>
-          <w:rPr>
-            <w:rStyle w:val="Hyperlink"/>
-          </w:rPr>
-          <w:t>s</w:t>
-        </w:r>
-        <w:r>
-          <w:rPr>
-            <w:rStyle w:val="Hyperlink"/>
-          </w:rPr>
-          <w:t>ource-governance</w:t>
+          <w:t>https://docs.microsoft.com/en-us/azure/service-fabric/service-fabric-resource-governance</w:t>
         </w:r>
       </w:hyperlink>
     </w:p>
@@ -3970,19 +3846,7 @@
           <w:rPr>
             <w:rStyle w:val="Hyperlink"/>
           </w:rPr>
-          <w:t>https://docs.microsoft.com/en-us/azure/service-fabric-mesh/service-fabric-mesh-howto-setup-developer-environme</w:t>
-        </w:r>
-        <w:r>
-          <w:rPr>
-            <w:rStyle w:val="Hyperlink"/>
-          </w:rPr>
-          <w:t>n</w:t>
-        </w:r>
-        <w:r>
-          <w:rPr>
-            <w:rStyle w:val="Hyperlink"/>
-          </w:rPr>
-          <w:t>t-sdk</w:t>
+          <w:t>https://docs.microsoft.com/en-us/azure/service-fabric-mesh/service-fabric-mesh-howto-setup-developer-environment-sdk</w:t>
         </w:r>
       </w:hyperlink>
     </w:p>
@@ -3998,19 +3862,7 @@
           <w:rPr>
             <w:rStyle w:val="Hyperlink"/>
           </w:rPr>
-          <w:t>https://docs.microsoft.com</w:t>
-        </w:r>
-        <w:r>
-          <w:rPr>
-            <w:rStyle w:val="Hyperlink"/>
-          </w:rPr>
-          <w:t>/</w:t>
-        </w:r>
-        <w:r>
-          <w:rPr>
-            <w:rStyle w:val="Hyperlink"/>
-          </w:rPr>
-          <w:t>en-us/azure/service-fabric-mesh/service-fabric-mesh-howto-setup-cli</w:t>
+          <w:t>https://docs.microsoft.com/en-us/azure/service-fabric-mesh/service-fabric-mesh-howto-setup-cli</w:t>
         </w:r>
       </w:hyperlink>
     </w:p>
@@ -4113,9 +3965,7 @@
       <w:pPr>
         <w:spacing w:after="0"/>
       </w:pPr>
-      <w:bookmarkStart w:id="0" w:name="_GoBack"/>
-    </w:p>
-    <w:bookmarkEnd w:id="0"/>
+    </w:p>
     <w:p>
       <w:pPr>
         <w:pStyle w:val="Heading2"/>
@@ -4191,6 +4041,7 @@
         </w:numPr>
       </w:pPr>
       <w:r>
+        <w:lastRenderedPageBreak/>
         <w:t xml:space="preserve">Application Monitoring: </w:t>
       </w:r>
     </w:p>
@@ -4204,7 +4055,6 @@
         <w:jc w:val="both"/>
       </w:pPr>
       <w:r>
-        <w:lastRenderedPageBreak/>
         <w:t>Application monitoring is essential to understanding what the application is doing and if anything has gone wrong. When things do go wrong, the telemetry sent by the application is often the first place to look! Currently the application writes logs using each service</w:t>
       </w:r>
       <w:r>
@@ -4246,24 +4096,12 @@
           <w:color w:val="949494" w:themeColor="text2" w:themeTint="99"/>
         </w:rPr>
       </w:pPr>
-      <w:hyperlink r:id="rId53" w:history="1">
+      <w:hyperlink r:id="rId53" w:anchor="application-monitoring" w:history="1">
         <w:r>
           <w:rPr>
             <w:rStyle w:val="Hyperlink"/>
           </w:rPr>
-          <w:t>https://docs.micros</w:t>
-        </w:r>
-        <w:r>
-          <w:rPr>
-            <w:rStyle w:val="Hyperlink"/>
-          </w:rPr>
-          <w:t>o</w:t>
-        </w:r>
-        <w:r>
-          <w:rPr>
-            <w:rStyle w:val="Hyperlink"/>
-          </w:rPr>
-          <w:t>ft.com/en-us/azure/service-fabric/service-fabric-diagnostics-overview#application-monitoring</w:t>
+          <w:t>https://docs.microsoft.com/en-us/azure/service-fabric/service-fabric-diagnostics-overview#application-monitoring</w:t>
         </w:r>
       </w:hyperlink>
     </w:p>
@@ -4292,24 +4130,12 @@
           <w:color w:val="949494" w:themeColor="text2" w:themeTint="99"/>
         </w:rPr>
       </w:pPr>
-      <w:hyperlink r:id="rId55" w:history="1">
+      <w:hyperlink r:id="rId55" w:anchor="add-the-instrumentation-key-to-appsettingsjson" w:history="1">
         <w:r>
           <w:rPr>
             <w:rStyle w:val="Hyperlink"/>
           </w:rPr>
-          <w:t>https://github.com/Microsoft/ApplicationInsights-aspnetcore/wiki/Getting-Started#add-the-instrumentation-key-t</w:t>
-        </w:r>
-        <w:r>
-          <w:rPr>
-            <w:rStyle w:val="Hyperlink"/>
-          </w:rPr>
-          <w:t>o</w:t>
-        </w:r>
-        <w:r>
-          <w:rPr>
-            <w:rStyle w:val="Hyperlink"/>
-          </w:rPr>
-          <w:t>-appsettingsjson</w:t>
+          <w:t>https://github.com/Microsoft/ApplicationInsights-aspnetcore/wiki/Getting-Started#add-the-instrumentation-key-to-appsettingsjson</w:t>
         </w:r>
       </w:hyperlink>
     </w:p>
@@ -4437,24 +4263,12 @@
           <w:color w:val="949494" w:themeColor="text2" w:themeTint="99"/>
         </w:rPr>
       </w:pPr>
-      <w:hyperlink r:id="rId60" w:history="1">
+      <w:hyperlink r:id="rId60" w:anchor="platform-cluster-monitoring" w:history="1">
         <w:r>
           <w:rPr>
             <w:rStyle w:val="Hyperlink"/>
           </w:rPr>
-          <w:t>https://docs.microsoft.com/en-us/azure/ser</w:t>
-        </w:r>
-        <w:r>
-          <w:rPr>
-            <w:rStyle w:val="Hyperlink"/>
-          </w:rPr>
-          <w:t>v</w:t>
-        </w:r>
-        <w:r>
-          <w:rPr>
-            <w:rStyle w:val="Hyperlink"/>
-          </w:rPr>
-          <w:t>ice-fabric/service-fabric-diagnostics-overview#platform-cluster-monitoring</w:t>
+          <w:t>https://docs.microsoft.com/en-us/azure/service-fabric/service-fabric-diagnostics-overview#platform-cluster-monitoring</w:t>
         </w:r>
       </w:hyperlink>
     </w:p>
@@ -4471,19 +4285,7 @@
           <w:rPr>
             <w:rStyle w:val="Hyperlink"/>
           </w:rPr>
-          <w:t>https://docs.microsoft.com/en-us/azure/service-fabric/s</w:t>
-        </w:r>
-        <w:r>
-          <w:rPr>
-            <w:rStyle w:val="Hyperlink"/>
-          </w:rPr>
-          <w:t>e</w:t>
-        </w:r>
-        <w:r>
-          <w:rPr>
-            <w:rStyle w:val="Hyperlink"/>
-          </w:rPr>
-          <w:t>rvice-fabric-diagnostics-oms-setup</w:t>
+          <w:t>https://docs.microsoft.com/en-us/azure/service-fabric/service-fabric-diagnostics-oms-setup</w:t>
         </w:r>
       </w:hyperlink>
     </w:p>
@@ -4500,19 +4302,7 @@
           <w:rPr>
             <w:rStyle w:val="Hyperlink"/>
           </w:rPr>
-          <w:t>https://docs.microsoft.com/en-us/azure/service-fabric/service-fabric-</w:t>
-        </w:r>
-        <w:r>
-          <w:rPr>
-            <w:rStyle w:val="Hyperlink"/>
-          </w:rPr>
-          <w:t>d</w:t>
-        </w:r>
-        <w:r>
-          <w:rPr>
-            <w:rStyle w:val="Hyperlink"/>
-          </w:rPr>
-          <w:t>iagnostics-event-analysis-oms</w:t>
+          <w:t>https://docs.microsoft.com/en-us/azure/service-fabric/service-fabric-diagnostics-event-analysis-oms</w:t>
         </w:r>
       </w:hyperlink>
     </w:p>
@@ -4565,24 +4355,12 @@
           <w:color w:val="949494" w:themeColor="text2" w:themeTint="99"/>
         </w:rPr>
       </w:pPr>
-      <w:hyperlink r:id="rId63" w:history="1">
+      <w:hyperlink r:id="rId63" w:anchor="performance-monitoring" w:history="1">
         <w:r>
           <w:rPr>
             <w:rStyle w:val="Hyperlink"/>
           </w:rPr>
-          <w:t>https://docs.microsoft.com/en-us/azure/service-fabric/service-fabri</w:t>
-        </w:r>
-        <w:r>
-          <w:rPr>
-            <w:rStyle w:val="Hyperlink"/>
-          </w:rPr>
-          <w:t>c</w:t>
-        </w:r>
-        <w:r>
-          <w:rPr>
-            <w:rStyle w:val="Hyperlink"/>
-          </w:rPr>
-          <w:t>-diagnostics-overview#performance-monitoring</w:t>
+          <w:t>https://docs.microsoft.com/en-us/azure/service-fabric/service-fabric-diagnostics-overview#performance-monitoring</w:t>
         </w:r>
       </w:hyperlink>
     </w:p>
@@ -4599,31 +4377,7 @@
           <w:rPr>
             <w:rStyle w:val="Hyperlink"/>
           </w:rPr>
-          <w:t>https://docs.microsoft.com/en-us/azure/service-fabric/service-fabric</w:t>
-        </w:r>
-        <w:r>
-          <w:rPr>
-            <w:rStyle w:val="Hyperlink"/>
-          </w:rPr>
-          <w:t>-</w:t>
-        </w:r>
-        <w:r>
-          <w:rPr>
-            <w:rStyle w:val="Hyperlink"/>
-          </w:rPr>
-          <w:t>diagn</w:t>
-        </w:r>
-        <w:r>
-          <w:rPr>
-            <w:rStyle w:val="Hyperlink"/>
-          </w:rPr>
-          <w:t>o</w:t>
-        </w:r>
-        <w:r>
-          <w:rPr>
-            <w:rStyle w:val="Hyperlink"/>
-          </w:rPr>
-          <w:t>stics-oms-agent</w:t>
+          <w:t>https://docs.microsoft.com/en-us/azure/service-fabric/service-fabric-diagnostics-oms-agent</w:t>
         </w:r>
       </w:hyperlink>
     </w:p>
@@ -4640,19 +4394,7 @@
           <w:rPr>
             <w:rStyle w:val="Hyperlink"/>
           </w:rPr>
-          <w:t>https://docs.microsoft.com/en-us/azure/service-fabric/service-fabric-</w:t>
-        </w:r>
-        <w:r>
-          <w:rPr>
-            <w:rStyle w:val="Hyperlink"/>
-          </w:rPr>
-          <w:t>d</w:t>
-        </w:r>
-        <w:r>
-          <w:rPr>
-            <w:rStyle w:val="Hyperlink"/>
-          </w:rPr>
-          <w:t>iagnostics-perf-wad</w:t>
+          <w:t>https://docs.microsoft.com/en-us/azure/service-fabric/service-fabric-diagnostics-perf-wad</w:t>
         </w:r>
       </w:hyperlink>
     </w:p>
@@ -4784,21 +4526,7 @@
             <w:rStyle w:val="Hyperlink"/>
             <w:color w:val="949494" w:themeColor="text2" w:themeTint="99"/>
           </w:rPr>
-          <w:t>https://docs.microsoft.com/en-us/azure/service-fabric/service-fabric-tutorial-deploy-container-app-with-cicd-vsts#commit-and-push-changes-trig</w:t>
-        </w:r>
-        <w:r>
-          <w:rPr>
-            <w:rStyle w:val="Hyperlink"/>
-            <w:color w:val="949494" w:themeColor="text2" w:themeTint="99"/>
-          </w:rPr>
-          <w:t>g</w:t>
-        </w:r>
-        <w:r>
-          <w:rPr>
-            <w:rStyle w:val="Hyperlink"/>
-            <w:color w:val="949494" w:themeColor="text2" w:themeTint="99"/>
-          </w:rPr>
-          <w:t>er-a-release</w:t>
+          <w:t>https://docs.microsoft.com/en-us/azure/service-fabric/service-fabric-tutorial-deploy-container-app-with-cicd-vsts#commit-and-push-changes-trigger-a-release</w:t>
         </w:r>
       </w:hyperlink>
       <w:r>
@@ -4822,19 +4550,7 @@
           <w:rPr>
             <w:rStyle w:val="Hyperlink"/>
           </w:rPr>
-          <w:t>https://docs.microsoft.com/en-us/azure/servic</w:t>
-        </w:r>
-        <w:r>
-          <w:rPr>
-            <w:rStyle w:val="Hyperlink"/>
-          </w:rPr>
-          <w:t>e</w:t>
-        </w:r>
-        <w:r>
-          <w:rPr>
-            <w:rStyle w:val="Hyperlink"/>
-          </w:rPr>
-          <w:t>-fabric/service-fabric-tutorial-deploy-app-with-cicd-vsts</w:t>
+          <w:t>https://docs.microsoft.com/en-us/azure/service-fabric/service-fabric-tutorial-deploy-app-with-cicd-vsts</w:t>
         </w:r>
       </w:hyperlink>
     </w:p>
@@ -4851,19 +4567,7 @@
           <w:rPr>
             <w:rStyle w:val="Hyperlink"/>
           </w:rPr>
-          <w:t>https://docs.microsoft.com/en-us/vsts/accounts/create-ac</w:t>
-        </w:r>
-        <w:r>
-          <w:rPr>
-            <w:rStyle w:val="Hyperlink"/>
-          </w:rPr>
-          <w:t>c</w:t>
-        </w:r>
-        <w:r>
-          <w:rPr>
-            <w:rStyle w:val="Hyperlink"/>
-          </w:rPr>
-          <w:t>ount-msa-or-work-student?view=vsts</w:t>
+          <w:t>https://docs.microsoft.com/en-us/vsts/accounts/create-account-msa-or-work-student?view=vsts</w:t>
         </w:r>
       </w:hyperlink>
     </w:p>
@@ -4880,19 +4584,7 @@
           <w:rPr>
             <w:rStyle w:val="Hyperlink"/>
           </w:rPr>
-          <w:t>https://about.gitl</w:t>
-        </w:r>
-        <w:r>
-          <w:rPr>
-            <w:rStyle w:val="Hyperlink"/>
-          </w:rPr>
-          <w:t>a</w:t>
-        </w:r>
-        <w:r>
-          <w:rPr>
-            <w:rStyle w:val="Hyperlink"/>
-          </w:rPr>
-          <w:t>b.com</w:t>
+          <w:t>https://about.gitlab.com</w:t>
         </w:r>
       </w:hyperlink>
     </w:p>
@@ -4918,9 +4610,47 @@
       </w:r>
     </w:p>
     <w:p>
+      <w:bookmarkStart w:id="0" w:name="_GoBack"/>
       <w:r>
         <w:t xml:space="preserve">&lt;&lt;Naveen&gt;&gt; to add the description, links and solution file. </w:t>
       </w:r>
+    </w:p>
+    <w:bookmarkEnd w:id="0"/>
+    <w:p>
+      <w:pPr>
+        <w:pStyle w:val="Heading5"/>
+      </w:pPr>
+      <w:r>
+        <w:t>Resources:</w:t>
+      </w:r>
+    </w:p>
+    <w:p>
+      <w:pPr>
+        <w:rPr>
+          <w:rStyle w:val="Hyperlink"/>
+          <w:rFonts w:ascii="&amp;quot" w:eastAsia="Times New Roman" w:hAnsi="&amp;quot" w:cs="Times New Roman"/>
+          <w:sz w:val="21"/>
+          <w:szCs w:val="21"/>
+          <w:lang w:eastAsia="en-US" w:bidi="hi-IN"/>
+        </w:rPr>
+      </w:pPr>
+      <w:hyperlink r:id="rId70" w:history="1">
+        <w:r>
+          <w:rPr>
+            <w:rStyle w:val="Hyperlink"/>
+            <w:rFonts w:ascii="&amp;quot" w:eastAsia="Times New Roman" w:hAnsi="&amp;quot" w:cs="Times New Roman"/>
+            <w:sz w:val="21"/>
+            <w:szCs w:val="21"/>
+            <w:lang w:eastAsia="en-US" w:bidi="hi-IN"/>
+          </w:rPr>
+          <w:t>https://docs.microsoft.com/en-us/azure/service-fabric/service-fabric-cluster-resource-manager-autoscaling</w:t>
+        </w:r>
+      </w:hyperlink>
+    </w:p>
+    <w:p>
+      <w:pPr>
+        <w:spacing w:after="0"/>
+      </w:pPr>
     </w:p>
     <w:p>
       <w:pPr>
@@ -4968,8 +4698,10 @@
           <w:sz w:val="21"/>
           <w:szCs w:val="21"/>
         </w:rPr>
-        <w:t>Service Fabric r</w:t>
-      </w:r>
+        <w:t xml:space="preserve">Service Fabric reliable collections enable you to write highly available, scalable, and low-latency cloud applications as though you were writing single computer applications. The classes in the </w:t>
+      </w:r>
+      <w:proofErr w:type="spellStart"/>
+      <w:proofErr w:type="gramStart"/>
       <w:r>
         <w:rPr>
           <w:rFonts w:ascii="&amp;quot" w:hAnsi="&amp;quot"/>
@@ -4977,8 +4709,10 @@
           <w:sz w:val="21"/>
           <w:szCs w:val="21"/>
         </w:rPr>
-        <w:t xml:space="preserve">eliable </w:t>
-      </w:r>
+        <w:t>Microsoft.ServiceFabric.Data.Collections</w:t>
+      </w:r>
+      <w:proofErr w:type="spellEnd"/>
+      <w:proofErr w:type="gramEnd"/>
       <w:r>
         <w:rPr>
           <w:rFonts w:ascii="&amp;quot" w:hAnsi="&amp;quot"/>
@@ -4986,8 +4720,9 @@
           <w:sz w:val="21"/>
           <w:szCs w:val="21"/>
         </w:rPr>
-        <w:t>c</w:t>
-      </w:r>
+        <w:t xml:space="preserve"> namespace provide a set of collections that manage the replication and local state. Your reads are local while writes incur the minimum number of </w:t>
+      </w:r>
+      <w:proofErr w:type="gramStart"/>
       <w:r>
         <w:rPr>
           <w:rFonts w:ascii="&amp;quot" w:hAnsi="&amp;quot"/>
@@ -4995,10 +4730,9 @@
           <w:sz w:val="21"/>
           <w:szCs w:val="21"/>
         </w:rPr>
-        <w:t xml:space="preserve">ollections enable you to write highly available, scalable, and low-latency cloud applications as though you were writing single computer applications. The classes in the </w:t>
-      </w:r>
-      <w:proofErr w:type="spellStart"/>
-      <w:proofErr w:type="gramStart"/>
+        <w:t>network</w:t>
+      </w:r>
+      <w:proofErr w:type="gramEnd"/>
       <w:r>
         <w:rPr>
           <w:rFonts w:ascii="&amp;quot" w:hAnsi="&amp;quot"/>
@@ -5006,20 +4740,21 @@
           <w:sz w:val="21"/>
           <w:szCs w:val="21"/>
         </w:rPr>
-        <w:t>Microsoft.ServiceFabric.Data.Collections</w:t>
-      </w:r>
-      <w:proofErr w:type="spellEnd"/>
-      <w:proofErr w:type="gramEnd"/>
-      <w:r>
+        <w:t xml:space="preserve"> IOs.</w:t>
+      </w:r>
+    </w:p>
+    <w:p>
+      <w:pPr>
+        <w:pStyle w:val="NormalWeb"/>
+        <w:spacing w:before="0" w:beforeAutospacing="0" w:after="240" w:afterAutospacing="0"/>
+        <w:jc w:val="both"/>
         <w:rPr>
           <w:rFonts w:ascii="&amp;quot" w:hAnsi="&amp;quot"/>
           <w:color w:val="24292E"/>
           <w:sz w:val="21"/>
           <w:szCs w:val="21"/>
         </w:rPr>
-        <w:t xml:space="preserve"> namespace provide a set of collections that manage the replication and local state. Your reads are local while writes incur the minimum number of </w:t>
-      </w:r>
-      <w:proofErr w:type="gramStart"/>
+      </w:pPr>
       <w:r>
         <w:rPr>
           <w:rFonts w:ascii="&amp;quot" w:hAnsi="&amp;quot"/>
@@ -5027,9 +4762,8 @@
           <w:sz w:val="21"/>
           <w:szCs w:val="21"/>
         </w:rPr>
-        <w:t>network</w:t>
-      </w:r>
-      <w:proofErr w:type="gramEnd"/>
+        <w:t xml:space="preserve">In this exercise, you have an Asp.Net core project in a Service Fabric </w:t>
+      </w:r>
       <w:r>
         <w:rPr>
           <w:rFonts w:ascii="&amp;quot" w:hAnsi="&amp;quot"/>
@@ -5037,21 +4771,18 @@
           <w:sz w:val="21"/>
           <w:szCs w:val="21"/>
         </w:rPr>
-        <w:t xml:space="preserve"> IOs.</w:t>
-      </w:r>
-    </w:p>
-    <w:p>
-      <w:pPr>
-        <w:pStyle w:val="NormalWeb"/>
-        <w:spacing w:before="0" w:beforeAutospacing="0" w:after="240" w:afterAutospacing="0"/>
-        <w:jc w:val="both"/>
+        <w:t xml:space="preserve">Reliable stateful </w:t>
+      </w:r>
+      <w:r>
         <w:rPr>
           <w:rFonts w:ascii="&amp;quot" w:hAnsi="&amp;quot"/>
           <w:color w:val="24292E"/>
           <w:sz w:val="21"/>
           <w:szCs w:val="21"/>
         </w:rPr>
-      </w:pPr>
+        <w:t xml:space="preserve">application – </w:t>
+      </w:r>
+      <w:proofErr w:type="spellStart"/>
       <w:r>
         <w:rPr>
           <w:rFonts w:ascii="&amp;quot" w:hAnsi="&amp;quot"/>
@@ -5059,8 +4790,9 @@
           <w:sz w:val="21"/>
           <w:szCs w:val="21"/>
         </w:rPr>
-        <w:t xml:space="preserve">In this exercise, you have an Asp.Net core project in a Service Fabric </w:t>
-      </w:r>
+        <w:t>VotingApp</w:t>
+      </w:r>
+      <w:proofErr w:type="spellEnd"/>
       <w:r>
         <w:rPr>
           <w:rFonts w:ascii="&amp;quot" w:hAnsi="&amp;quot"/>
@@ -5068,56 +4800,9 @@
           <w:sz w:val="21"/>
           <w:szCs w:val="21"/>
         </w:rPr>
-        <w:t xml:space="preserve">Reliable stateful </w:t>
-      </w:r>
-      <w:r>
-        <w:rPr>
-          <w:rFonts w:ascii="&amp;quot" w:hAnsi="&amp;quot"/>
-          <w:color w:val="24292E"/>
-          <w:sz w:val="21"/>
-          <w:szCs w:val="21"/>
-        </w:rPr>
-        <w:t>application</w:t>
-      </w:r>
-      <w:r>
-        <w:rPr>
-          <w:rFonts w:ascii="&amp;quot" w:hAnsi="&amp;quot"/>
-          <w:color w:val="24292E"/>
-          <w:sz w:val="21"/>
-          <w:szCs w:val="21"/>
-        </w:rPr>
-        <w:t xml:space="preserve"> – </w:t>
-      </w:r>
-      <w:proofErr w:type="spellStart"/>
-      <w:r>
-        <w:rPr>
-          <w:rFonts w:ascii="&amp;quot" w:hAnsi="&amp;quot"/>
-          <w:color w:val="24292E"/>
-          <w:sz w:val="21"/>
-          <w:szCs w:val="21"/>
-        </w:rPr>
-        <w:t>VotingApp</w:t>
-      </w:r>
-      <w:proofErr w:type="spellEnd"/>
-      <w:r>
-        <w:rPr>
-          <w:rFonts w:ascii="&amp;quot" w:hAnsi="&amp;quot"/>
-          <w:color w:val="24292E"/>
-          <w:sz w:val="21"/>
-          <w:szCs w:val="21"/>
-        </w:rPr>
-        <w:t xml:space="preserve"> located at </w:t>
-      </w:r>
-      <w:r>
-        <w:rPr>
-          <w:rFonts w:ascii="&amp;quot" w:hAnsi="&amp;quot"/>
-          <w:color w:val="24292E"/>
-          <w:sz w:val="21"/>
-          <w:szCs w:val="21"/>
-        </w:rPr>
-        <w:t xml:space="preserve"> </w:t>
-      </w:r>
-      <w:hyperlink r:id="rId70" w:history="1">
+        <w:t xml:space="preserve"> located at  </w:t>
+      </w:r>
+      <w:hyperlink r:id="rId71" w:history="1">
         <w:r>
           <w:rPr>
             <w:rStyle w:val="Hyperlink"/>
@@ -5257,17 +4942,21 @@
           <w:sz w:val="21"/>
           <w:szCs w:val="21"/>
         </w:rPr>
-        <w:t>. You will see that we are using a .</w:t>
-      </w:r>
-      <w:r>
+        <w:t>. You will see that we are using a .Net concurrent dictionary to store data.</w:t>
+      </w:r>
+    </w:p>
+    <w:p>
+      <w:pPr>
+        <w:pStyle w:val="NormalWeb"/>
+        <w:spacing w:before="0" w:beforeAutospacing="0" w:after="0" w:afterAutospacing="0"/>
+        <w:jc w:val="both"/>
         <w:rPr>
           <w:rFonts w:ascii="&amp;quot" w:hAnsi="&amp;quot"/>
           <w:color w:val="24292E"/>
           <w:sz w:val="21"/>
           <w:szCs w:val="21"/>
         </w:rPr>
-        <w:t>N</w:t>
-      </w:r>
+      </w:pPr>
       <w:r>
         <w:rPr>
           <w:rFonts w:ascii="&amp;quot" w:hAnsi="&amp;quot"/>
@@ -5275,21 +4964,19 @@
           <w:sz w:val="21"/>
           <w:szCs w:val="21"/>
         </w:rPr>
-        <w:t>et concurrent dictionary to store data.</w:t>
-      </w:r>
-    </w:p>
-    <w:p>
-      <w:pPr>
-        <w:pStyle w:val="NormalWeb"/>
-        <w:spacing w:before="0" w:beforeAutospacing="0" w:after="0" w:afterAutospacing="0"/>
-        <w:jc w:val="both"/>
+        <w:t xml:space="preserve">Your task is to change the code to store data in Reliable Collection. Make your changes. Deploy the app and kill the </w:t>
+      </w:r>
+      <w:proofErr w:type="spellStart"/>
+      <w:r>
         <w:rPr>
           <w:rFonts w:ascii="&amp;quot" w:hAnsi="&amp;quot"/>
           <w:color w:val="24292E"/>
           <w:sz w:val="21"/>
           <w:szCs w:val="21"/>
         </w:rPr>
-      </w:pPr>
+        <w:t>VotingData</w:t>
+      </w:r>
+      <w:proofErr w:type="spellEnd"/>
       <w:r>
         <w:rPr>
           <w:rFonts w:ascii="&amp;quot" w:hAnsi="&amp;quot"/>
@@ -5297,79 +4984,42 @@
           <w:sz w:val="21"/>
           <w:szCs w:val="21"/>
         </w:rPr>
-        <w:t>Your task is to change the code to store data in Reliable</w:t>
-      </w:r>
-      <w:r>
+        <w:t xml:space="preserve"> process again. Kill it as many times as you want, your data is safe with Reliable Collections.</w:t>
+      </w:r>
+    </w:p>
+    <w:p>
+      <w:pPr>
+        <w:pStyle w:val="NormalWeb"/>
+        <w:spacing w:before="0" w:beforeAutospacing="0" w:after="0" w:afterAutospacing="0"/>
         <w:rPr>
           <w:rFonts w:ascii="&amp;quot" w:hAnsi="&amp;quot"/>
           <w:color w:val="24292E"/>
           <w:sz w:val="21"/>
           <w:szCs w:val="21"/>
         </w:rPr>
-        <w:t xml:space="preserve"> </w:t>
-      </w:r>
-      <w:r>
+      </w:pPr>
+    </w:p>
+    <w:p>
+      <w:pPr>
+        <w:pStyle w:val="Heading5"/>
+      </w:pPr>
+      <w:r>
+        <w:lastRenderedPageBreak/>
+        <w:t>Resources:</w:t>
+      </w:r>
+    </w:p>
+    <w:p>
+      <w:pPr>
+        <w:pStyle w:val="NormalWeb"/>
+        <w:spacing w:before="0" w:beforeAutospacing="0" w:after="0" w:afterAutospacing="0"/>
         <w:rPr>
           <w:rFonts w:ascii="&amp;quot" w:hAnsi="&amp;quot"/>
           <w:color w:val="24292E"/>
           <w:sz w:val="21"/>
           <w:szCs w:val="21"/>
         </w:rPr>
-        <w:t xml:space="preserve">Collection. Make your changes. Deploy the app and kill the </w:t>
-      </w:r>
-      <w:proofErr w:type="spellStart"/>
-      <w:r>
-        <w:rPr>
-          <w:rFonts w:ascii="&amp;quot" w:hAnsi="&amp;quot"/>
-          <w:color w:val="24292E"/>
-          <w:sz w:val="21"/>
-          <w:szCs w:val="21"/>
-        </w:rPr>
-        <w:t>VotingData</w:t>
-      </w:r>
-      <w:proofErr w:type="spellEnd"/>
-      <w:r>
-        <w:rPr>
-          <w:rFonts w:ascii="&amp;quot" w:hAnsi="&amp;quot"/>
-          <w:color w:val="24292E"/>
-          <w:sz w:val="21"/>
-          <w:szCs w:val="21"/>
-        </w:rPr>
-        <w:t xml:space="preserve"> process again. Kill it as many times as you want, your data is safe with Reliable Collections.</w:t>
-      </w:r>
-    </w:p>
-    <w:p>
-      <w:pPr>
-        <w:pStyle w:val="NormalWeb"/>
-        <w:spacing w:before="0" w:beforeAutospacing="0" w:after="0" w:afterAutospacing="0"/>
-        <w:rPr>
-          <w:rFonts w:ascii="&amp;quot" w:hAnsi="&amp;quot"/>
-          <w:color w:val="24292E"/>
-          <w:sz w:val="21"/>
-          <w:szCs w:val="21"/>
-        </w:rPr>
-      </w:pPr>
-    </w:p>
-    <w:p>
-      <w:pPr>
-        <w:pStyle w:val="Heading5"/>
-      </w:pPr>
-      <w:r>
-        <w:t>Resources:</w:t>
-      </w:r>
-    </w:p>
-    <w:p>
-      <w:pPr>
-        <w:pStyle w:val="NormalWeb"/>
-        <w:spacing w:before="0" w:beforeAutospacing="0" w:after="0" w:afterAutospacing="0"/>
-        <w:rPr>
-          <w:rFonts w:ascii="&amp;quot" w:hAnsi="&amp;quot"/>
-          <w:color w:val="24292E"/>
-          <w:sz w:val="21"/>
-          <w:szCs w:val="21"/>
-        </w:rPr>
-      </w:pPr>
-      <w:hyperlink r:id="rId71" w:history="1">
+      </w:pPr>
+      <w:hyperlink r:id="rId72" w:history="1">
         <w:r>
           <w:rPr>
             <w:rStyle w:val="Hyperlink"/>
@@ -5392,7 +5042,7 @@
           <w:szCs w:val="21"/>
         </w:rPr>
       </w:pPr>
-      <w:hyperlink r:id="rId72" w:history="1">
+      <w:hyperlink r:id="rId73" w:history="1">
         <w:r>
           <w:rPr>
             <w:rStyle w:val="Hyperlink"/>
@@ -5415,7 +5065,7 @@
           <w:szCs w:val="21"/>
         </w:rPr>
       </w:pPr>
-      <w:hyperlink r:id="rId73" w:history="1">
+      <w:hyperlink r:id="rId74" w:anchor="create-a-stateful-service" w:history="1">
         <w:r>
           <w:rPr>
             <w:rStyle w:val="Hyperlink"/>
@@ -5448,7 +5098,6 @@
         </w:numPr>
       </w:pPr>
       <w:r>
-        <w:lastRenderedPageBreak/>
         <w:t xml:space="preserve"> </w:t>
       </w:r>
       <w:r>
@@ -5530,35 +5179,6 @@
       <w:r>
         <w:t>Resources</w:t>
       </w:r>
-    </w:p>
-    <w:p>
-      <w:pPr>
-        <w:spacing w:after="0"/>
-        <w:rPr>
-          <w:rStyle w:val="Hyperlink"/>
-          <w:color w:val="949494" w:themeColor="text2" w:themeTint="99"/>
-        </w:rPr>
-      </w:pPr>
-      <w:hyperlink r:id="rId74" w:history="1">
-        <w:r>
-          <w:rPr>
-            <w:rStyle w:val="Hyperlink"/>
-          </w:rPr>
-          <w:t>https://docs.microsoft.com/en-us/azure/service-fabric/service-fabric-tutor</w:t>
-        </w:r>
-        <w:r>
-          <w:rPr>
-            <w:rStyle w:val="Hyperlink"/>
-          </w:rPr>
-          <w:t>i</w:t>
-        </w:r>
-        <w:r>
-          <w:rPr>
-            <w:rStyle w:val="Hyperlink"/>
-          </w:rPr>
-          <w:t>al-create-dotnet-app</w:t>
-        </w:r>
-      </w:hyperlink>
     </w:p>
     <w:p>
       <w:pPr>
@@ -5573,31 +5193,7 @@
           <w:rPr>
             <w:rStyle w:val="Hyperlink"/>
           </w:rPr>
-          <w:t>https://docs.microsoft.com/en-us/azure/service-fabric/quickstar</w:t>
-        </w:r>
-        <w:r>
-          <w:rPr>
-            <w:rStyle w:val="Hyperlink"/>
-          </w:rPr>
-          <w:t>t</w:t>
-        </w:r>
-        <w:r>
-          <w:rPr>
-            <w:rStyle w:val="Hyperlink"/>
-          </w:rPr>
-          <w:t>-guest</w:t>
-        </w:r>
-        <w:r>
-          <w:rPr>
-            <w:rStyle w:val="Hyperlink"/>
-          </w:rPr>
-          <w:t>-</w:t>
-        </w:r>
-        <w:r>
-          <w:rPr>
-            <w:rStyle w:val="Hyperlink"/>
-          </w:rPr>
-          <w:t>app</w:t>
+          <w:t>https://docs.microsoft.com/en-us/azure/service-fabric/service-fabric-tutorial-create-dotnet-app</w:t>
         </w:r>
       </w:hyperlink>
     </w:p>
@@ -5614,55 +5210,7 @@
           <w:rPr>
             <w:rStyle w:val="Hyperlink"/>
           </w:rPr>
-          <w:t>https://azure.micr</w:t>
-        </w:r>
-        <w:r>
-          <w:rPr>
-            <w:rStyle w:val="Hyperlink"/>
-          </w:rPr>
-          <w:t>o</w:t>
-        </w:r>
-        <w:r>
-          <w:rPr>
-            <w:rStyle w:val="Hyperlink"/>
-          </w:rPr>
-          <w:t>soft.com/en-us/resou</w:t>
-        </w:r>
-        <w:r>
-          <w:rPr>
-            <w:rStyle w:val="Hyperlink"/>
-          </w:rPr>
-          <w:t>r</w:t>
-        </w:r>
-        <w:r>
-          <w:rPr>
-            <w:rStyle w:val="Hyperlink"/>
-          </w:rPr>
-          <w:t>ces/samples/service-fabric-</w:t>
-        </w:r>
-        <w:r>
-          <w:rPr>
-            <w:rStyle w:val="Hyperlink"/>
-          </w:rPr>
-          <w:t>d</w:t>
-        </w:r>
-        <w:r>
-          <w:rPr>
-            <w:rStyle w:val="Hyperlink"/>
-          </w:rPr>
-          <w:t>otnet-</w:t>
-        </w:r>
-        <w:r>
-          <w:rPr>
-            <w:rStyle w:val="Hyperlink"/>
-          </w:rPr>
-          <w:t>w</w:t>
-        </w:r>
-        <w:r>
-          <w:rPr>
-            <w:rStyle w:val="Hyperlink"/>
-          </w:rPr>
-          <w:t>eb-reference-app</w:t>
+          <w:t>https://docs.microsoft.com/en-us/azure/service-fabric/quickstart-guest-app</w:t>
         </w:r>
       </w:hyperlink>
     </w:p>
@@ -5679,31 +5227,24 @@
           <w:rPr>
             <w:rStyle w:val="Hyperlink"/>
           </w:rPr>
-          <w:t>https://docs.microsoft.com/en-us/azure/service-fabric/service</w:t>
+          <w:t>https://azure.microsoft.com/en-us/resources/samples/service-fabric-dotnet-web-reference-app</w:t>
         </w:r>
+      </w:hyperlink>
+    </w:p>
+    <w:p>
+      <w:pPr>
+        <w:spacing w:after="0"/>
+        <w:rPr>
+          <w:rStyle w:val="Hyperlink"/>
+          <w:color w:val="949494" w:themeColor="text2" w:themeTint="99"/>
+        </w:rPr>
+      </w:pPr>
+      <w:hyperlink r:id="rId78" w:history="1">
         <w:r>
           <w:rPr>
             <w:rStyle w:val="Hyperlink"/>
           </w:rPr>
-          <w:t>-</w:t>
-        </w:r>
-        <w:r>
-          <w:rPr>
-            <w:rStyle w:val="Hyperlink"/>
-          </w:rPr>
-          <w:t>f</w:t>
-        </w:r>
-        <w:r>
-          <w:rPr>
-            <w:rStyle w:val="Hyperlink"/>
-          </w:rPr>
-          <w:t>a</w:t>
-        </w:r>
-        <w:r>
-          <w:rPr>
-            <w:rStyle w:val="Hyperlink"/>
-          </w:rPr>
-          <w:t>bric-deploy-existing-app</w:t>
+          <w:t>https://docs.microsoft.com/en-us/azure/service-fabric/service-fabric-deploy-existing-app</w:t>
         </w:r>
       </w:hyperlink>
     </w:p>
@@ -5716,12 +5257,12 @@
       </w:pPr>
     </w:p>
     <w:sectPr>
-      <w:headerReference w:type="even" r:id="rId78"/>
-      <w:headerReference w:type="default" r:id="rId79"/>
-      <w:footerReference w:type="even" r:id="rId80"/>
-      <w:footerReference w:type="default" r:id="rId81"/>
-      <w:headerReference w:type="first" r:id="rId82"/>
-      <w:footerReference w:type="first" r:id="rId83"/>
+      <w:headerReference w:type="even" r:id="rId79"/>
+      <w:headerReference w:type="default" r:id="rId80"/>
+      <w:footerReference w:type="even" r:id="rId81"/>
+      <w:footerReference w:type="default" r:id="rId82"/>
+      <w:headerReference w:type="first" r:id="rId83"/>
+      <w:footerReference w:type="first" r:id="rId84"/>
       <w:pgSz w:w="12240" w:h="15840"/>
       <w:pgMar w:top="1008" w:right="1152" w:bottom="1152" w:left="1152" w:header="720" w:footer="720" w:gutter="0"/>
       <w:pgNumType w:start="1"/>
@@ -9493,6 +9034,7 @@
   <w:style w:type="character" w:default="1" w:styleId="DefaultParagraphFont">
     <w:name w:val="Default Paragraph Font"/>
     <w:uiPriority w:val="1"/>
+    <w:semiHidden/>
     <w:unhideWhenUsed/>
   </w:style>
   <w:style w:type="table" w:default="1" w:styleId="TableNormal">
@@ -10570,7 +10112,7 @@
 </file>
 
 <file path=customXml/itemProps1.xml><?xml version="1.0" encoding="utf-8"?>
-<ds:datastoreItem xmlns:ds="http://schemas.openxmlformats.org/officeDocument/2006/customXml" ds:itemID="{23BF97C8-46B5-4C92-BDB2-8AC992B05FF8}">
+<ds:datastoreItem xmlns:ds="http://schemas.openxmlformats.org/officeDocument/2006/customXml" ds:itemID="{771489CF-9B38-4F8C-BCDD-7F8666A1899D}">
   <ds:schemaRefs>
     <ds:schemaRef ds:uri="http://schemas.openxmlformats.org/officeDocument/2006/bibliography"/>
   </ds:schemaRefs>

</xml_diff>